<commit_message>
Experimentos con diferentes parámetros
</commit_message>
<xml_diff>
--- a/Documentación/Experimentos.docx
+++ b/Documentación/Experimentos.docx
@@ -274,6 +274,9 @@
     </w:p>
     <w:p>
       <w:r>
+        <w:rPr>
+          <w:noProof/>
+        </w:rPr>
         <w:drawing>
           <wp:inline distT="0" distB="0" distL="0" distR="0" wp14:anchorId="0414A0F1" wp14:editId="3198F005">
             <wp:extent cx="5612130" cy="2119630"/>
@@ -313,6 +316,9 @@
     </w:p>
     <w:p>
       <w:r>
+        <w:rPr>
+          <w:noProof/>
+        </w:rPr>
         <w:lastRenderedPageBreak/>
         <w:drawing>
           <wp:inline distT="0" distB="0" distL="0" distR="0" wp14:anchorId="76E9E46F" wp14:editId="1FA0CFA7">
@@ -364,6 +370,9 @@
     </w:p>
     <w:p>
       <w:r>
+        <w:rPr>
+          <w:noProof/>
+        </w:rPr>
         <w:drawing>
           <wp:inline distT="0" distB="0" distL="0" distR="0" wp14:anchorId="38F80309" wp14:editId="7B0B454E">
             <wp:extent cx="5612130" cy="2119630"/>
@@ -403,6 +412,9 @@
     </w:p>
     <w:p>
       <w:r>
+        <w:rPr>
+          <w:noProof/>
+        </w:rPr>
         <w:drawing>
           <wp:inline distT="0" distB="0" distL="0" distR="0" wp14:anchorId="13B35F8F" wp14:editId="00E26C63">
             <wp:extent cx="5612130" cy="1090295"/>
@@ -440,6 +452,291 @@
         </w:drawing>
       </w:r>
     </w:p>
+    <w:p/>
+    <w:p>
+      <w:r>
+        <w:t xml:space="preserve">Experimento con 6 semanas anteriores 1 deslizante desde la fecha </w:t>
+      </w:r>
+      <w:r>
+        <w:t>202</w:t>
+      </w:r>
+      <w:r>
+        <w:t>3</w:t>
+      </w:r>
+      <w:r>
+        <w:t>-0</w:t>
+      </w:r>
+      <w:r>
+        <w:t>3</w:t>
+      </w:r>
+      <w:r>
+        <w:t>-1</w:t>
+      </w:r>
+      <w:r>
+        <w:t>0</w:t>
+      </w:r>
+      <w:r>
+        <w:t xml:space="preserve"> con los 100 primeros usuarios</w:t>
+      </w:r>
+      <w:r>
+        <w:t>, utilizando el encoder PowerTransformer</w:t>
+      </w:r>
+      <w:r>
+        <w:t>.</w:t>
+      </w:r>
+    </w:p>
+    <w:p>
+      <w:r>
+        <w:drawing>
+          <wp:inline distT="0" distB="0" distL="0" distR="0" wp14:anchorId="1E777883" wp14:editId="07BE6524">
+            <wp:extent cx="5612130" cy="1093470"/>
+            <wp:effectExtent l="0" t="0" r="7620" b="0"/>
+            <wp:docPr id="10" name="Imagen 10"/>
+            <wp:cNvGraphicFramePr>
+              <a:graphicFrameLocks xmlns:a="http://schemas.openxmlformats.org/drawingml/2006/main" noChangeAspect="1"/>
+            </wp:cNvGraphicFramePr>
+            <a:graphic xmlns:a="http://schemas.openxmlformats.org/drawingml/2006/main">
+              <a:graphicData uri="http://schemas.openxmlformats.org/drawingml/2006/picture">
+                <pic:pic xmlns:pic="http://schemas.openxmlformats.org/drawingml/2006/picture">
+                  <pic:nvPicPr>
+                    <pic:cNvPr id="1" name=""/>
+                    <pic:cNvPicPr/>
+                  </pic:nvPicPr>
+                  <pic:blipFill>
+                    <a:blip r:embed="rId13"/>
+                    <a:stretch>
+                      <a:fillRect/>
+                    </a:stretch>
+                  </pic:blipFill>
+                  <pic:spPr>
+                    <a:xfrm>
+                      <a:off x="0" y="0"/>
+                      <a:ext cx="5612130" cy="1093470"/>
+                    </a:xfrm>
+                    <a:prstGeom prst="rect">
+                      <a:avLst/>
+                    </a:prstGeom>
+                  </pic:spPr>
+                </pic:pic>
+              </a:graphicData>
+            </a:graphic>
+          </wp:inline>
+        </w:drawing>
+      </w:r>
+    </w:p>
+    <w:p/>
+    <w:p>
+      <w:r>
+        <w:t xml:space="preserve">Experimento con 6 semanas anteriores 1 deslizante desde la fecha </w:t>
+      </w:r>
+      <w:r>
+        <w:t>202</w:t>
+      </w:r>
+      <w:r>
+        <w:t>3</w:t>
+      </w:r>
+      <w:r>
+        <w:t>-0</w:t>
+      </w:r>
+      <w:r>
+        <w:t>3</w:t>
+      </w:r>
+      <w:r>
+        <w:t>-1</w:t>
+      </w:r>
+      <w:r>
+        <w:t xml:space="preserve">0 con los 100 primeros usuarios, utilizando el encoder </w:t>
+      </w:r>
+      <w:r>
+        <w:t>StandardScaler</w:t>
+      </w:r>
+      <w:r>
+        <w:t>.</w:t>
+      </w:r>
+    </w:p>
+    <w:p>
+      <w:r>
+        <w:lastRenderedPageBreak/>
+        <w:drawing>
+          <wp:inline distT="0" distB="0" distL="0" distR="0" wp14:anchorId="74BD8C1A" wp14:editId="116092B9">
+            <wp:extent cx="5612130" cy="1083310"/>
+            <wp:effectExtent l="0" t="0" r="7620" b="2540"/>
+            <wp:docPr id="11" name="Imagen 11"/>
+            <wp:cNvGraphicFramePr>
+              <a:graphicFrameLocks xmlns:a="http://schemas.openxmlformats.org/drawingml/2006/main" noChangeAspect="1"/>
+            </wp:cNvGraphicFramePr>
+            <a:graphic xmlns:a="http://schemas.openxmlformats.org/drawingml/2006/main">
+              <a:graphicData uri="http://schemas.openxmlformats.org/drawingml/2006/picture">
+                <pic:pic xmlns:pic="http://schemas.openxmlformats.org/drawingml/2006/picture">
+                  <pic:nvPicPr>
+                    <pic:cNvPr id="1" name=""/>
+                    <pic:cNvPicPr/>
+                  </pic:nvPicPr>
+                  <pic:blipFill>
+                    <a:blip r:embed="rId14"/>
+                    <a:stretch>
+                      <a:fillRect/>
+                    </a:stretch>
+                  </pic:blipFill>
+                  <pic:spPr>
+                    <a:xfrm>
+                      <a:off x="0" y="0"/>
+                      <a:ext cx="5612130" cy="1083310"/>
+                    </a:xfrm>
+                    <a:prstGeom prst="rect">
+                      <a:avLst/>
+                    </a:prstGeom>
+                  </pic:spPr>
+                </pic:pic>
+              </a:graphicData>
+            </a:graphic>
+          </wp:inline>
+        </w:drawing>
+      </w:r>
+    </w:p>
+    <w:p/>
+    <w:p>
+      <w:r>
+        <w:t xml:space="preserve">Experimento con 6 semanas anteriores 1 deslizante desde la fecha </w:t>
+      </w:r>
+      <w:r>
+        <w:t>202</w:t>
+      </w:r>
+      <w:r>
+        <w:t>3</w:t>
+      </w:r>
+      <w:r>
+        <w:t>-0</w:t>
+      </w:r>
+      <w:r>
+        <w:t>3</w:t>
+      </w:r>
+      <w:r>
+        <w:t>-1</w:t>
+      </w:r>
+      <w:r>
+        <w:t xml:space="preserve">0 con los 100 primeros usuarios, utilizando el encoder </w:t>
+      </w:r>
+      <w:r>
+        <w:t>MinMaxScaler</w:t>
+      </w:r>
+      <w:r>
+        <w:t>.</w:t>
+      </w:r>
+    </w:p>
+    <w:p/>
+    <w:p>
+      <w:r>
+        <w:drawing>
+          <wp:inline distT="0" distB="0" distL="0" distR="0" wp14:anchorId="6F835890" wp14:editId="0C7BFBB2">
+            <wp:extent cx="5612130" cy="1123950"/>
+            <wp:effectExtent l="0" t="0" r="7620" b="0"/>
+            <wp:docPr id="12" name="Imagen 12"/>
+            <wp:cNvGraphicFramePr>
+              <a:graphicFrameLocks xmlns:a="http://schemas.openxmlformats.org/drawingml/2006/main" noChangeAspect="1"/>
+            </wp:cNvGraphicFramePr>
+            <a:graphic xmlns:a="http://schemas.openxmlformats.org/drawingml/2006/main">
+              <a:graphicData uri="http://schemas.openxmlformats.org/drawingml/2006/picture">
+                <pic:pic xmlns:pic="http://schemas.openxmlformats.org/drawingml/2006/picture">
+                  <pic:nvPicPr>
+                    <pic:cNvPr id="1" name=""/>
+                    <pic:cNvPicPr/>
+                  </pic:nvPicPr>
+                  <pic:blipFill>
+                    <a:blip r:embed="rId15"/>
+                    <a:stretch>
+                      <a:fillRect/>
+                    </a:stretch>
+                  </pic:blipFill>
+                  <pic:spPr>
+                    <a:xfrm>
+                      <a:off x="0" y="0"/>
+                      <a:ext cx="5612130" cy="1123950"/>
+                    </a:xfrm>
+                    <a:prstGeom prst="rect">
+                      <a:avLst/>
+                    </a:prstGeom>
+                  </pic:spPr>
+                </pic:pic>
+              </a:graphicData>
+            </a:graphic>
+          </wp:inline>
+        </w:drawing>
+      </w:r>
+    </w:p>
+    <w:p/>
+    <w:p>
+      <w:r>
+        <w:t xml:space="preserve">Experimento con 6 semanas anteriores 1 deslizante desde la fecha </w:t>
+      </w:r>
+      <w:r>
+        <w:t>202</w:t>
+      </w:r>
+      <w:r>
+        <w:t>3</w:t>
+      </w:r>
+      <w:r>
+        <w:t>-0</w:t>
+      </w:r>
+      <w:r>
+        <w:t>3</w:t>
+      </w:r>
+      <w:r>
+        <w:t>-1</w:t>
+      </w:r>
+      <w:r>
+        <w:t xml:space="preserve">0 con los 100 primeros usuarios, utilizando el encoder </w:t>
+      </w:r>
+      <w:r>
+        <w:t>Normalizer</w:t>
+      </w:r>
+      <w:r>
+        <w:t>.</w:t>
+      </w:r>
+    </w:p>
+    <w:p/>
+    <w:p>
+      <w:r>
+        <w:drawing>
+          <wp:inline distT="0" distB="0" distL="0" distR="0" wp14:anchorId="43E64147" wp14:editId="4D80CC73">
+            <wp:extent cx="5612130" cy="1120775"/>
+            <wp:effectExtent l="0" t="0" r="7620" b="3175"/>
+            <wp:docPr id="13" name="Imagen 13"/>
+            <wp:cNvGraphicFramePr>
+              <a:graphicFrameLocks xmlns:a="http://schemas.openxmlformats.org/drawingml/2006/main" noChangeAspect="1"/>
+            </wp:cNvGraphicFramePr>
+            <a:graphic xmlns:a="http://schemas.openxmlformats.org/drawingml/2006/main">
+              <a:graphicData uri="http://schemas.openxmlformats.org/drawingml/2006/picture">
+                <pic:pic xmlns:pic="http://schemas.openxmlformats.org/drawingml/2006/picture">
+                  <pic:nvPicPr>
+                    <pic:cNvPr id="1" name=""/>
+                    <pic:cNvPicPr/>
+                  </pic:nvPicPr>
+                  <pic:blipFill>
+                    <a:blip r:embed="rId16"/>
+                    <a:stretch>
+                      <a:fillRect/>
+                    </a:stretch>
+                  </pic:blipFill>
+                  <pic:spPr>
+                    <a:xfrm>
+                      <a:off x="0" y="0"/>
+                      <a:ext cx="5612130" cy="1120775"/>
+                    </a:xfrm>
+                    <a:prstGeom prst="rect">
+                      <a:avLst/>
+                    </a:prstGeom>
+                  </pic:spPr>
+                </pic:pic>
+              </a:graphicData>
+            </a:graphic>
+          </wp:inline>
+        </w:drawing>
+      </w:r>
+    </w:p>
+    <w:p/>
+    <w:p/>
+    <w:p/>
     <w:p/>
     <w:sectPr>
       <w:pgSz w:w="12240" w:h="15840"/>
@@ -851,7 +1148,7 @@
   <w:style w:type="paragraph" w:default="1" w:styleId="Normal">
     <w:name w:val="Normal"/>
     <w:qFormat/>
-    <w:rsid w:val="00E44773"/>
+    <w:rsid w:val="00680B2C"/>
   </w:style>
   <w:style w:type="character" w:default="1" w:styleId="Fuentedeprrafopredeter">
     <w:name w:val="Default Paragraph Font"/>

</xml_diff>

<commit_message>
Experimento con todos los usuarios
</commit_message>
<xml_diff>
--- a/Documentación/Experimentos.docx
+++ b/Documentación/Experimentos.docx
@@ -455,7 +455,13 @@
     <w:p/>
     <w:p>
       <w:r>
-        <w:t xml:space="preserve">Experimento con 6 semanas anteriores 1 deslizante desde la fecha </w:t>
+        <w:t xml:space="preserve">Experimento con </w:t>
+      </w:r>
+      <w:r>
+        <w:t>8</w:t>
+      </w:r>
+      <w:r>
+        <w:t xml:space="preserve"> semanas anteriores 1 deslizante desde la fecha </w:t>
       </w:r>
       <w:r>
         <w:t>202</w:t>
@@ -473,25 +479,17 @@
         <w:t>-1</w:t>
       </w:r>
       <w:r>
-        <w:t>0</w:t>
-      </w:r>
-      <w:r>
-        <w:t xml:space="preserve"> con los 100 primeros usuarios</w:t>
-      </w:r>
-      <w:r>
-        <w:t>, utilizando el encoder PowerTransformer</w:t>
-      </w:r>
-      <w:r>
-        <w:t>.</w:t>
-      </w:r>
-    </w:p>
+        <w:t>0 con los 100 primeros usuarios, sin utilizar encoders.</w:t>
+      </w:r>
+    </w:p>
+    <w:p/>
     <w:p>
       <w:r>
         <w:drawing>
-          <wp:inline distT="0" distB="0" distL="0" distR="0" wp14:anchorId="1E777883" wp14:editId="07BE6524">
-            <wp:extent cx="5612130" cy="1093470"/>
-            <wp:effectExtent l="0" t="0" r="7620" b="0"/>
-            <wp:docPr id="10" name="Imagen 10"/>
+          <wp:inline distT="0" distB="0" distL="0" distR="0" wp14:anchorId="774CC145" wp14:editId="3CED0D29">
+            <wp:extent cx="5612130" cy="1084580"/>
+            <wp:effectExtent l="0" t="0" r="7620" b="1270"/>
+            <wp:docPr id="15" name="Imagen 15"/>
             <wp:cNvGraphicFramePr>
               <a:graphicFrameLocks xmlns:a="http://schemas.openxmlformats.org/drawingml/2006/main" noChangeAspect="1"/>
             </wp:cNvGraphicFramePr>
@@ -511,7 +509,7 @@
                   <pic:spPr>
                     <a:xfrm>
                       <a:off x="0" y="0"/>
-                      <a:ext cx="5612130" cy="1093470"/>
+                      <a:ext cx="5612130" cy="1084580"/>
                     </a:xfrm>
                     <a:prstGeom prst="rect">
                       <a:avLst/>
@@ -545,23 +543,23 @@
         <w:t>-1</w:t>
       </w:r>
       <w:r>
-        <w:t xml:space="preserve">0 con los 100 primeros usuarios, utilizando el encoder </w:t>
-      </w:r>
-      <w:r>
-        <w:t>StandardScaler</w:t>
+        <w:t xml:space="preserve">0 con los 100 primeros usuarios, </w:t>
+      </w:r>
+      <w:r>
+        <w:t>sin utilizar encoders</w:t>
       </w:r>
       <w:r>
         <w:t>.</w:t>
       </w:r>
     </w:p>
-    <w:p>
-      <w:r>
-        <w:lastRenderedPageBreak/>
+    <w:p/>
+    <w:p>
+      <w:r>
         <w:drawing>
-          <wp:inline distT="0" distB="0" distL="0" distR="0" wp14:anchorId="74BD8C1A" wp14:editId="116092B9">
-            <wp:extent cx="5612130" cy="1083310"/>
-            <wp:effectExtent l="0" t="0" r="7620" b="2540"/>
-            <wp:docPr id="11" name="Imagen 11"/>
+          <wp:inline distT="0" distB="0" distL="0" distR="0" wp14:anchorId="5F2DA13A" wp14:editId="4D71DAF7">
+            <wp:extent cx="5612130" cy="1099820"/>
+            <wp:effectExtent l="0" t="0" r="7620" b="5080"/>
+            <wp:docPr id="14" name="Imagen 14"/>
             <wp:cNvGraphicFramePr>
               <a:graphicFrameLocks xmlns:a="http://schemas.openxmlformats.org/drawingml/2006/main" noChangeAspect="1"/>
             </wp:cNvGraphicFramePr>
@@ -581,7 +579,7 @@
                   <pic:spPr>
                     <a:xfrm>
                       <a:off x="0" y="0"/>
-                      <a:ext cx="5612130" cy="1083310"/>
+                      <a:ext cx="5612130" cy="1099820"/>
                     </a:xfrm>
                     <a:prstGeom prst="rect">
                       <a:avLst/>
@@ -615,23 +613,23 @@
         <w:t>-1</w:t>
       </w:r>
       <w:r>
-        <w:t xml:space="preserve">0 con los 100 primeros usuarios, utilizando el encoder </w:t>
-      </w:r>
-      <w:r>
-        <w:t>MinMaxScaler</w:t>
-      </w:r>
-      <w:r>
-        <w:t>.</w:t>
+        <w:t xml:space="preserve">0 con los </w:t>
+      </w:r>
+      <w:r>
+        <w:t>todos los usuarios 12.518</w:t>
+      </w:r>
+      <w:r>
+        <w:t>, sin utilizar encoders.</w:t>
       </w:r>
     </w:p>
     <w:p/>
     <w:p>
       <w:r>
         <w:drawing>
-          <wp:inline distT="0" distB="0" distL="0" distR="0" wp14:anchorId="6F835890" wp14:editId="0C7BFBB2">
-            <wp:extent cx="5612130" cy="1123950"/>
-            <wp:effectExtent l="0" t="0" r="7620" b="0"/>
-            <wp:docPr id="12" name="Imagen 12"/>
+          <wp:inline distT="0" distB="0" distL="0" distR="0" wp14:anchorId="23C39FCA" wp14:editId="08ACF391">
+            <wp:extent cx="5612130" cy="1046480"/>
+            <wp:effectExtent l="0" t="0" r="7620" b="1270"/>
+            <wp:docPr id="16" name="Imagen 16"/>
             <wp:cNvGraphicFramePr>
               <a:graphicFrameLocks xmlns:a="http://schemas.openxmlformats.org/drawingml/2006/main" noChangeAspect="1"/>
             </wp:cNvGraphicFramePr>
@@ -651,6 +649,218 @@
                   <pic:spPr>
                     <a:xfrm>
                       <a:off x="0" y="0"/>
+                      <a:ext cx="5612130" cy="1046480"/>
+                    </a:xfrm>
+                    <a:prstGeom prst="rect">
+                      <a:avLst/>
+                    </a:prstGeom>
+                  </pic:spPr>
+                </pic:pic>
+              </a:graphicData>
+            </a:graphic>
+          </wp:inline>
+        </w:drawing>
+      </w:r>
+    </w:p>
+    <w:p/>
+    <w:p>
+      <w:r>
+        <w:t xml:space="preserve">Experimento con 6 semanas anteriores 1 deslizante desde la fecha </w:t>
+      </w:r>
+      <w:r>
+        <w:t>202</w:t>
+      </w:r>
+      <w:r>
+        <w:t>3</w:t>
+      </w:r>
+      <w:r>
+        <w:t>-0</w:t>
+      </w:r>
+      <w:r>
+        <w:t>3</w:t>
+      </w:r>
+      <w:r>
+        <w:t>-1</w:t>
+      </w:r>
+      <w:r>
+        <w:t>0</w:t>
+      </w:r>
+      <w:r>
+        <w:t xml:space="preserve"> con los 100 primeros usuarios</w:t>
+      </w:r>
+      <w:r>
+        <w:t>, utilizando el encoder PowerTransformer</w:t>
+      </w:r>
+      <w:r>
+        <w:t>.</w:t>
+      </w:r>
+    </w:p>
+    <w:p>
+      <w:r>
+        <w:drawing>
+          <wp:inline distT="0" distB="0" distL="0" distR="0" wp14:anchorId="1E777883" wp14:editId="07BE6524">
+            <wp:extent cx="5612130" cy="1093470"/>
+            <wp:effectExtent l="0" t="0" r="7620" b="0"/>
+            <wp:docPr id="10" name="Imagen 10"/>
+            <wp:cNvGraphicFramePr>
+              <a:graphicFrameLocks xmlns:a="http://schemas.openxmlformats.org/drawingml/2006/main" noChangeAspect="1"/>
+            </wp:cNvGraphicFramePr>
+            <a:graphic xmlns:a="http://schemas.openxmlformats.org/drawingml/2006/main">
+              <a:graphicData uri="http://schemas.openxmlformats.org/drawingml/2006/picture">
+                <pic:pic xmlns:pic="http://schemas.openxmlformats.org/drawingml/2006/picture">
+                  <pic:nvPicPr>
+                    <pic:cNvPr id="1" name=""/>
+                    <pic:cNvPicPr/>
+                  </pic:nvPicPr>
+                  <pic:blipFill>
+                    <a:blip r:embed="rId16"/>
+                    <a:stretch>
+                      <a:fillRect/>
+                    </a:stretch>
+                  </pic:blipFill>
+                  <pic:spPr>
+                    <a:xfrm>
+                      <a:off x="0" y="0"/>
+                      <a:ext cx="5612130" cy="1093470"/>
+                    </a:xfrm>
+                    <a:prstGeom prst="rect">
+                      <a:avLst/>
+                    </a:prstGeom>
+                  </pic:spPr>
+                </pic:pic>
+              </a:graphicData>
+            </a:graphic>
+          </wp:inline>
+        </w:drawing>
+      </w:r>
+    </w:p>
+    <w:p/>
+    <w:p>
+      <w:r>
+        <w:t xml:space="preserve">Experimento con 6 semanas anteriores 1 deslizante desde la fecha </w:t>
+      </w:r>
+      <w:r>
+        <w:t>202</w:t>
+      </w:r>
+      <w:r>
+        <w:t>3</w:t>
+      </w:r>
+      <w:r>
+        <w:t>-0</w:t>
+      </w:r>
+      <w:r>
+        <w:t>3</w:t>
+      </w:r>
+      <w:r>
+        <w:t>-1</w:t>
+      </w:r>
+      <w:r>
+        <w:t xml:space="preserve">0 con los 100 primeros usuarios, utilizando el encoder </w:t>
+      </w:r>
+      <w:r>
+        <w:t>StandardScaler</w:t>
+      </w:r>
+      <w:r>
+        <w:t>.</w:t>
+      </w:r>
+    </w:p>
+    <w:p>
+      <w:r>
+        <w:drawing>
+          <wp:inline distT="0" distB="0" distL="0" distR="0" wp14:anchorId="74BD8C1A" wp14:editId="116092B9">
+            <wp:extent cx="5612130" cy="1083310"/>
+            <wp:effectExtent l="0" t="0" r="7620" b="2540"/>
+            <wp:docPr id="11" name="Imagen 11"/>
+            <wp:cNvGraphicFramePr>
+              <a:graphicFrameLocks xmlns:a="http://schemas.openxmlformats.org/drawingml/2006/main" noChangeAspect="1"/>
+            </wp:cNvGraphicFramePr>
+            <a:graphic xmlns:a="http://schemas.openxmlformats.org/drawingml/2006/main">
+              <a:graphicData uri="http://schemas.openxmlformats.org/drawingml/2006/picture">
+                <pic:pic xmlns:pic="http://schemas.openxmlformats.org/drawingml/2006/picture">
+                  <pic:nvPicPr>
+                    <pic:cNvPr id="1" name=""/>
+                    <pic:cNvPicPr/>
+                  </pic:nvPicPr>
+                  <pic:blipFill>
+                    <a:blip r:embed="rId17"/>
+                    <a:stretch>
+                      <a:fillRect/>
+                    </a:stretch>
+                  </pic:blipFill>
+                  <pic:spPr>
+                    <a:xfrm>
+                      <a:off x="0" y="0"/>
+                      <a:ext cx="5612130" cy="1083310"/>
+                    </a:xfrm>
+                    <a:prstGeom prst="rect">
+                      <a:avLst/>
+                    </a:prstGeom>
+                  </pic:spPr>
+                </pic:pic>
+              </a:graphicData>
+            </a:graphic>
+          </wp:inline>
+        </w:drawing>
+      </w:r>
+    </w:p>
+    <w:p/>
+    <w:p>
+      <w:r>
+        <w:lastRenderedPageBreak/>
+        <w:t xml:space="preserve">Experimento con 6 semanas anteriores 1 deslizante desde la fecha </w:t>
+      </w:r>
+      <w:r>
+        <w:t>202</w:t>
+      </w:r>
+      <w:r>
+        <w:t>3</w:t>
+      </w:r>
+      <w:r>
+        <w:t>-0</w:t>
+      </w:r>
+      <w:r>
+        <w:t>3</w:t>
+      </w:r>
+      <w:r>
+        <w:t>-1</w:t>
+      </w:r>
+      <w:r>
+        <w:t xml:space="preserve">0 con los 100 primeros usuarios, utilizando el encoder </w:t>
+      </w:r>
+      <w:r>
+        <w:t>MinMaxScaler</w:t>
+      </w:r>
+      <w:r>
+        <w:t>.</w:t>
+      </w:r>
+    </w:p>
+    <w:p/>
+    <w:p>
+      <w:r>
+        <w:drawing>
+          <wp:inline distT="0" distB="0" distL="0" distR="0" wp14:anchorId="6F835890" wp14:editId="0C7BFBB2">
+            <wp:extent cx="5612130" cy="1123950"/>
+            <wp:effectExtent l="0" t="0" r="7620" b="0"/>
+            <wp:docPr id="12" name="Imagen 12"/>
+            <wp:cNvGraphicFramePr>
+              <a:graphicFrameLocks xmlns:a="http://schemas.openxmlformats.org/drawingml/2006/main" noChangeAspect="1"/>
+            </wp:cNvGraphicFramePr>
+            <a:graphic xmlns:a="http://schemas.openxmlformats.org/drawingml/2006/main">
+              <a:graphicData uri="http://schemas.openxmlformats.org/drawingml/2006/picture">
+                <pic:pic xmlns:pic="http://schemas.openxmlformats.org/drawingml/2006/picture">
+                  <pic:nvPicPr>
+                    <pic:cNvPr id="1" name=""/>
+                    <pic:cNvPicPr/>
+                  </pic:nvPicPr>
+                  <pic:blipFill>
+                    <a:blip r:embed="rId18"/>
+                    <a:stretch>
+                      <a:fillRect/>
+                    </a:stretch>
+                  </pic:blipFill>
+                  <pic:spPr>
+                    <a:xfrm>
+                      <a:off x="0" y="0"/>
                       <a:ext cx="5612130" cy="1123950"/>
                     </a:xfrm>
                     <a:prstGeom prst="rect">
@@ -713,7 +923,7 @@
                     <pic:cNvPicPr/>
                   </pic:nvPicPr>
                   <pic:blipFill>
-                    <a:blip r:embed="rId16"/>
+                    <a:blip r:embed="rId19"/>
                     <a:stretch>
                       <a:fillRect/>
                     </a:stretch>
@@ -1148,7 +1358,7 @@
   <w:style w:type="paragraph" w:default="1" w:styleId="Normal">
     <w:name w:val="Normal"/>
     <w:qFormat/>
-    <w:rsid w:val="00680B2C"/>
+    <w:rsid w:val="00966658"/>
   </w:style>
   <w:style w:type="character" w:default="1" w:styleId="Fuentedeprrafopredeter">
     <w:name w:val="Default Paragraph Font"/>

</xml_diff>

<commit_message>
Pruebas con modelos de ensembles
</commit_message>
<xml_diff>
--- a/Documentación/Experimentos.docx
+++ b/Documentación/Experimentos.docx
@@ -945,6 +945,467 @@
       </w:r>
     </w:p>
     <w:p/>
+    <w:p>
+      <w:r>
+        <w:t xml:space="preserve">Experimento con 6 semanas anteriores 1 deslizante desde la fecha </w:t>
+      </w:r>
+      <w:r>
+        <w:t>202</w:t>
+      </w:r>
+      <w:r>
+        <w:t>3</w:t>
+      </w:r>
+      <w:r>
+        <w:t>-0</w:t>
+      </w:r>
+      <w:r>
+        <w:t>3</w:t>
+      </w:r>
+      <w:r>
+        <w:t>-1</w:t>
+      </w:r>
+      <w:r>
+        <w:t xml:space="preserve">0 con los 100 primeros usuarios, </w:t>
+      </w:r>
+      <w:r>
+        <w:t>sin utilizar encoders</w:t>
+      </w:r>
+      <w:r>
+        <w:t>.</w:t>
+      </w:r>
+      <w:r>
+        <w:t xml:space="preserve"> Con todos los modelos.</w:t>
+      </w:r>
+    </w:p>
+    <w:p/>
+    <w:p>
+      <w:r>
+        <w:drawing>
+          <wp:inline distT="0" distB="0" distL="0" distR="0" wp14:anchorId="35AB5FE3" wp14:editId="75CA4208">
+            <wp:extent cx="5612130" cy="2059940"/>
+            <wp:effectExtent l="0" t="0" r="7620" b="0"/>
+            <wp:docPr id="22" name="Imagen 22" descr="Calendario&#10;&#10;Descripción generada automáticamente"/>
+            <wp:cNvGraphicFramePr>
+              <a:graphicFrameLocks xmlns:a="http://schemas.openxmlformats.org/drawingml/2006/main" noChangeAspect="1"/>
+            </wp:cNvGraphicFramePr>
+            <a:graphic xmlns:a="http://schemas.openxmlformats.org/drawingml/2006/main">
+              <a:graphicData uri="http://schemas.openxmlformats.org/drawingml/2006/picture">
+                <pic:pic xmlns:pic="http://schemas.openxmlformats.org/drawingml/2006/picture">
+                  <pic:nvPicPr>
+                    <pic:cNvPr id="22" name="Imagen 22" descr="Calendario&#10;&#10;Descripción generada automáticamente"/>
+                    <pic:cNvPicPr/>
+                  </pic:nvPicPr>
+                  <pic:blipFill>
+                    <a:blip r:embed="rId20"/>
+                    <a:stretch>
+                      <a:fillRect/>
+                    </a:stretch>
+                  </pic:blipFill>
+                  <pic:spPr>
+                    <a:xfrm>
+                      <a:off x="0" y="0"/>
+                      <a:ext cx="5612130" cy="2059940"/>
+                    </a:xfrm>
+                    <a:prstGeom prst="rect">
+                      <a:avLst/>
+                    </a:prstGeom>
+                  </pic:spPr>
+                </pic:pic>
+              </a:graphicData>
+            </a:graphic>
+          </wp:inline>
+        </w:drawing>
+      </w:r>
+    </w:p>
+    <w:p/>
+    <w:p>
+      <w:pPr>
+        <w:jc w:val="center"/>
+      </w:pPr>
+      <w:r>
+        <w:t>Pruebas con un solo día de la semana</w:t>
+      </w:r>
+    </w:p>
+    <w:p>
+      <w:pPr>
+        <w:jc w:val="center"/>
+      </w:pPr>
+    </w:p>
+    <w:p>
+      <w:r>
+        <w:lastRenderedPageBreak/>
+        <w:t xml:space="preserve">Experimento con 6 semanas anteriores y validando la fecha </w:t>
+      </w:r>
+      <w:r>
+        <w:t>202</w:t>
+      </w:r>
+      <w:r>
+        <w:t>3</w:t>
+      </w:r>
+      <w:r>
+        <w:t>-0</w:t>
+      </w:r>
+      <w:r>
+        <w:t>3</w:t>
+      </w:r>
+      <w:r>
+        <w:t>-</w:t>
+      </w:r>
+      <w:r>
+        <w:t>06 (</w:t>
+      </w:r>
+      <w:r>
+        <w:t>lunes</w:t>
+      </w:r>
+      <w:r>
+        <w:t>)</w:t>
+      </w:r>
+      <w:r>
+        <w:t xml:space="preserve"> con todos los usuarios del dataset, sin utilizar encoders.</w:t>
+      </w:r>
+    </w:p>
+    <w:p/>
+    <w:p>
+      <w:r>
+        <w:drawing>
+          <wp:inline distT="0" distB="0" distL="0" distR="0" wp14:anchorId="3B6AA98E" wp14:editId="7D1FD8B9">
+            <wp:extent cx="5612130" cy="1100455"/>
+            <wp:effectExtent l="0" t="0" r="7620" b="4445"/>
+            <wp:docPr id="18" name="Imagen 18"/>
+            <wp:cNvGraphicFramePr>
+              <a:graphicFrameLocks xmlns:a="http://schemas.openxmlformats.org/drawingml/2006/main" noChangeAspect="1"/>
+            </wp:cNvGraphicFramePr>
+            <a:graphic xmlns:a="http://schemas.openxmlformats.org/drawingml/2006/main">
+              <a:graphicData uri="http://schemas.openxmlformats.org/drawingml/2006/picture">
+                <pic:pic xmlns:pic="http://schemas.openxmlformats.org/drawingml/2006/picture">
+                  <pic:nvPicPr>
+                    <pic:cNvPr id="1" name=""/>
+                    <pic:cNvPicPr/>
+                  </pic:nvPicPr>
+                  <pic:blipFill>
+                    <a:blip r:embed="rId21"/>
+                    <a:stretch>
+                      <a:fillRect/>
+                    </a:stretch>
+                  </pic:blipFill>
+                  <pic:spPr>
+                    <a:xfrm>
+                      <a:off x="0" y="0"/>
+                      <a:ext cx="5612130" cy="1100455"/>
+                    </a:xfrm>
+                    <a:prstGeom prst="rect">
+                      <a:avLst/>
+                    </a:prstGeom>
+                  </pic:spPr>
+                </pic:pic>
+              </a:graphicData>
+            </a:graphic>
+          </wp:inline>
+        </w:drawing>
+      </w:r>
+    </w:p>
+    <w:p>
+      <w:pPr>
+        <w:tabs>
+          <w:tab w:val="left" w:pos="1650"/>
+        </w:tabs>
+      </w:pPr>
+      <w:r>
+        <w:tab/>
+      </w:r>
+    </w:p>
+    <w:p>
+      <w:r>
+        <w:t xml:space="preserve">Experimento con 6 semanas anteriores y validando la fecha </w:t>
+      </w:r>
+      <w:r>
+        <w:t>202</w:t>
+      </w:r>
+      <w:r>
+        <w:t>3</w:t>
+      </w:r>
+      <w:r>
+        <w:t>-0</w:t>
+      </w:r>
+      <w:r>
+        <w:t>3</w:t>
+      </w:r>
+      <w:r>
+        <w:t>-</w:t>
+      </w:r>
+      <w:r>
+        <w:t>0</w:t>
+      </w:r>
+      <w:r>
+        <w:t>7</w:t>
+      </w:r>
+      <w:r>
+        <w:t xml:space="preserve"> (</w:t>
+      </w:r>
+      <w:r>
+        <w:t>martes</w:t>
+      </w:r>
+      <w:r>
+        <w:t>) con todos los usuarios del dataset, sin utilizar encoders.</w:t>
+      </w:r>
+    </w:p>
+    <w:p/>
+    <w:p>
+      <w:r>
+        <w:drawing>
+          <wp:inline distT="0" distB="0" distL="0" distR="0" wp14:anchorId="0B9C3133" wp14:editId="04EAAFF1">
+            <wp:extent cx="5612130" cy="1054735"/>
+            <wp:effectExtent l="0" t="0" r="7620" b="0"/>
+            <wp:docPr id="19" name="Imagen 19"/>
+            <wp:cNvGraphicFramePr>
+              <a:graphicFrameLocks xmlns:a="http://schemas.openxmlformats.org/drawingml/2006/main" noChangeAspect="1"/>
+            </wp:cNvGraphicFramePr>
+            <a:graphic xmlns:a="http://schemas.openxmlformats.org/drawingml/2006/main">
+              <a:graphicData uri="http://schemas.openxmlformats.org/drawingml/2006/picture">
+                <pic:pic xmlns:pic="http://schemas.openxmlformats.org/drawingml/2006/picture">
+                  <pic:nvPicPr>
+                    <pic:cNvPr id="1" name=""/>
+                    <pic:cNvPicPr/>
+                  </pic:nvPicPr>
+                  <pic:blipFill>
+                    <a:blip r:embed="rId22"/>
+                    <a:stretch>
+                      <a:fillRect/>
+                    </a:stretch>
+                  </pic:blipFill>
+                  <pic:spPr>
+                    <a:xfrm>
+                      <a:off x="0" y="0"/>
+                      <a:ext cx="5612130" cy="1054735"/>
+                    </a:xfrm>
+                    <a:prstGeom prst="rect">
+                      <a:avLst/>
+                    </a:prstGeom>
+                  </pic:spPr>
+                </pic:pic>
+              </a:graphicData>
+            </a:graphic>
+          </wp:inline>
+        </w:drawing>
+      </w:r>
+    </w:p>
+    <w:p/>
+    <w:p>
+      <w:r>
+        <w:t xml:space="preserve">Experimento con 6 semanas anteriores y validando la fecha </w:t>
+      </w:r>
+      <w:r>
+        <w:t>202</w:t>
+      </w:r>
+      <w:r>
+        <w:t>3</w:t>
+      </w:r>
+      <w:r>
+        <w:t>-0</w:t>
+      </w:r>
+      <w:r>
+        <w:t>3</w:t>
+      </w:r>
+      <w:r>
+        <w:t>-</w:t>
+      </w:r>
+      <w:r>
+        <w:t>0</w:t>
+      </w:r>
+      <w:r>
+        <w:t>8</w:t>
+      </w:r>
+      <w:r>
+        <w:t xml:space="preserve"> (</w:t>
+      </w:r>
+      <w:r>
+        <w:t>miércoles</w:t>
+      </w:r>
+      <w:r>
+        <w:t>) con todos los usuarios del dataset, sin utilizar encoders.</w:t>
+      </w:r>
+    </w:p>
+    <w:p/>
+    <w:p>
+      <w:r>
+        <w:drawing>
+          <wp:inline distT="0" distB="0" distL="0" distR="0" wp14:anchorId="3091600C" wp14:editId="75987DDB">
+            <wp:extent cx="5612130" cy="1080770"/>
+            <wp:effectExtent l="0" t="0" r="7620" b="5080"/>
+            <wp:docPr id="20" name="Imagen 20"/>
+            <wp:cNvGraphicFramePr>
+              <a:graphicFrameLocks xmlns:a="http://schemas.openxmlformats.org/drawingml/2006/main" noChangeAspect="1"/>
+            </wp:cNvGraphicFramePr>
+            <a:graphic xmlns:a="http://schemas.openxmlformats.org/drawingml/2006/main">
+              <a:graphicData uri="http://schemas.openxmlformats.org/drawingml/2006/picture">
+                <pic:pic xmlns:pic="http://schemas.openxmlformats.org/drawingml/2006/picture">
+                  <pic:nvPicPr>
+                    <pic:cNvPr id="1" name=""/>
+                    <pic:cNvPicPr/>
+                  </pic:nvPicPr>
+                  <pic:blipFill>
+                    <a:blip r:embed="rId23"/>
+                    <a:stretch>
+                      <a:fillRect/>
+                    </a:stretch>
+                  </pic:blipFill>
+                  <pic:spPr>
+                    <a:xfrm>
+                      <a:off x="0" y="0"/>
+                      <a:ext cx="5612130" cy="1080770"/>
+                    </a:xfrm>
+                    <a:prstGeom prst="rect">
+                      <a:avLst/>
+                    </a:prstGeom>
+                  </pic:spPr>
+                </pic:pic>
+              </a:graphicData>
+            </a:graphic>
+          </wp:inline>
+        </w:drawing>
+      </w:r>
+    </w:p>
+    <w:p/>
+    <w:p>
+      <w:r>
+        <w:t xml:space="preserve">Experimento con 6 semanas anteriores y validando la fecha </w:t>
+      </w:r>
+      <w:r>
+        <w:t>202</w:t>
+      </w:r>
+      <w:r>
+        <w:t>3</w:t>
+      </w:r>
+      <w:r>
+        <w:t>-0</w:t>
+      </w:r>
+      <w:r>
+        <w:t>3</w:t>
+      </w:r>
+      <w:r>
+        <w:t>-</w:t>
+      </w:r>
+      <w:r>
+        <w:t>0</w:t>
+      </w:r>
+      <w:r>
+        <w:t>9</w:t>
+      </w:r>
+      <w:r>
+        <w:t xml:space="preserve"> (</w:t>
+      </w:r>
+      <w:r>
+        <w:t>jueves</w:t>
+      </w:r>
+      <w:r>
+        <w:t>) con todos los usuarios del dataset, sin utilizar encoders.</w:t>
+      </w:r>
+    </w:p>
+    <w:p/>
+    <w:p>
+      <w:r>
+        <w:lastRenderedPageBreak/>
+        <w:drawing>
+          <wp:inline distT="0" distB="0" distL="0" distR="0" wp14:anchorId="61024935" wp14:editId="2E40D846">
+            <wp:extent cx="5612130" cy="1066800"/>
+            <wp:effectExtent l="0" t="0" r="7620" b="0"/>
+            <wp:docPr id="21" name="Imagen 21"/>
+            <wp:cNvGraphicFramePr>
+              <a:graphicFrameLocks xmlns:a="http://schemas.openxmlformats.org/drawingml/2006/main" noChangeAspect="1"/>
+            </wp:cNvGraphicFramePr>
+            <a:graphic xmlns:a="http://schemas.openxmlformats.org/drawingml/2006/main">
+              <a:graphicData uri="http://schemas.openxmlformats.org/drawingml/2006/picture">
+                <pic:pic xmlns:pic="http://schemas.openxmlformats.org/drawingml/2006/picture">
+                  <pic:nvPicPr>
+                    <pic:cNvPr id="1" name=""/>
+                    <pic:cNvPicPr/>
+                  </pic:nvPicPr>
+                  <pic:blipFill>
+                    <a:blip r:embed="rId24"/>
+                    <a:stretch>
+                      <a:fillRect/>
+                    </a:stretch>
+                  </pic:blipFill>
+                  <pic:spPr>
+                    <a:xfrm>
+                      <a:off x="0" y="0"/>
+                      <a:ext cx="5612130" cy="1066800"/>
+                    </a:xfrm>
+                    <a:prstGeom prst="rect">
+                      <a:avLst/>
+                    </a:prstGeom>
+                  </pic:spPr>
+                </pic:pic>
+              </a:graphicData>
+            </a:graphic>
+          </wp:inline>
+        </w:drawing>
+      </w:r>
+    </w:p>
+    <w:p/>
+    <w:p>
+      <w:r>
+        <w:t xml:space="preserve">Experimento con 6 semanas anteriores y validando la fecha </w:t>
+      </w:r>
+      <w:r>
+        <w:t>202</w:t>
+      </w:r>
+      <w:r>
+        <w:t>3</w:t>
+      </w:r>
+      <w:r>
+        <w:t>-0</w:t>
+      </w:r>
+      <w:r>
+        <w:t>3</w:t>
+      </w:r>
+      <w:r>
+        <w:t>-1</w:t>
+      </w:r>
+      <w:r>
+        <w:t>0 (viernes) con todos los usuarios del dataset, sin utilizar encoders.</w:t>
+      </w:r>
+    </w:p>
+    <w:p/>
+    <w:p>
+      <w:r>
+        <w:drawing>
+          <wp:inline distT="0" distB="0" distL="0" distR="0" wp14:anchorId="11FCF228" wp14:editId="2FE2A8E6">
+            <wp:extent cx="5612130" cy="1060450"/>
+            <wp:effectExtent l="0" t="0" r="7620" b="6350"/>
+            <wp:docPr id="17" name="Imagen 17"/>
+            <wp:cNvGraphicFramePr>
+              <a:graphicFrameLocks xmlns:a="http://schemas.openxmlformats.org/drawingml/2006/main" noChangeAspect="1"/>
+            </wp:cNvGraphicFramePr>
+            <a:graphic xmlns:a="http://schemas.openxmlformats.org/drawingml/2006/main">
+              <a:graphicData uri="http://schemas.openxmlformats.org/drawingml/2006/picture">
+                <pic:pic xmlns:pic="http://schemas.openxmlformats.org/drawingml/2006/picture">
+                  <pic:nvPicPr>
+                    <pic:cNvPr id="1" name=""/>
+                    <pic:cNvPicPr/>
+                  </pic:nvPicPr>
+                  <pic:blipFill>
+                    <a:blip r:embed="rId25"/>
+                    <a:stretch>
+                      <a:fillRect/>
+                    </a:stretch>
+                  </pic:blipFill>
+                  <pic:spPr>
+                    <a:xfrm>
+                      <a:off x="0" y="0"/>
+                      <a:ext cx="5612130" cy="1060450"/>
+                    </a:xfrm>
+                    <a:prstGeom prst="rect">
+                      <a:avLst/>
+                    </a:prstGeom>
+                  </pic:spPr>
+                </pic:pic>
+              </a:graphicData>
+            </a:graphic>
+          </wp:inline>
+        </w:drawing>
+      </w:r>
+    </w:p>
     <w:p/>
     <w:p/>
     <w:p/>
@@ -1358,7 +1819,7 @@
   <w:style w:type="paragraph" w:default="1" w:styleId="Normal">
     <w:name w:val="Normal"/>
     <w:qFormat/>
-    <w:rsid w:val="00966658"/>
+    <w:rsid w:val="00DD5C61"/>
   </w:style>
   <w:style w:type="character" w:default="1" w:styleId="Fuentedeprrafopredeter">
     <w:name w:val="Default Paragraph Font"/>

</xml_diff>

<commit_message>
Se adicion la gráfica de horas del día
</commit_message>
<xml_diff>
--- a/Documentación/Experimentos.docx
+++ b/Documentación/Experimentos.docx
@@ -1019,22 +1019,8 @@
     </w:p>
     <w:p/>
     <w:p>
-      <w:pPr>
-        <w:jc w:val="center"/>
-      </w:pPr>
-      <w:r>
-        <w:t>Pruebas con un solo día de la semana</w:t>
-      </w:r>
-    </w:p>
-    <w:p>
-      <w:pPr>
-        <w:jc w:val="center"/>
-      </w:pPr>
-    </w:p>
-    <w:p>
-      <w:r>
-        <w:lastRenderedPageBreak/>
-        <w:t xml:space="preserve">Experimento con 6 semanas anteriores y validando la fecha </w:t>
+      <w:r>
+        <w:t xml:space="preserve">Experimento con 6 semanas anteriores 1 deslizante desde la fecha </w:t>
       </w:r>
       <w:r>
         <w:t>202</w:t>
@@ -1049,29 +1035,26 @@
         <w:t>3</w:t>
       </w:r>
       <w:r>
-        <w:t>-</w:t>
-      </w:r>
-      <w:r>
-        <w:t>06 (</w:t>
-      </w:r>
-      <w:r>
-        <w:t>lunes</w:t>
-      </w:r>
-      <w:r>
-        <w:t>)</w:t>
-      </w:r>
-      <w:r>
-        <w:t xml:space="preserve"> con todos los usuarios del dataset, sin utilizar encoders.</w:t>
+        <w:t>-1</w:t>
+      </w:r>
+      <w:r>
+        <w:t xml:space="preserve">0 con </w:t>
+      </w:r>
+      <w:r>
+        <w:t>todos los usuarios recurrentes</w:t>
+      </w:r>
+      <w:r>
+        <w:t>, sin utilizar encoders.</w:t>
       </w:r>
     </w:p>
     <w:p/>
     <w:p>
       <w:r>
         <w:drawing>
-          <wp:inline distT="0" distB="0" distL="0" distR="0" wp14:anchorId="3B6AA98E" wp14:editId="7D1FD8B9">
-            <wp:extent cx="5612130" cy="1100455"/>
-            <wp:effectExtent l="0" t="0" r="7620" b="4445"/>
-            <wp:docPr id="18" name="Imagen 18"/>
+          <wp:inline distT="0" distB="0" distL="0" distR="0" wp14:anchorId="4D0FCC43" wp14:editId="009237E5">
+            <wp:extent cx="5612130" cy="1917065"/>
+            <wp:effectExtent l="0" t="0" r="7620" b="6985"/>
+            <wp:docPr id="23" name="Imagen 23"/>
             <wp:cNvGraphicFramePr>
               <a:graphicFrameLocks xmlns:a="http://schemas.openxmlformats.org/drawingml/2006/main" noChangeAspect="1"/>
             </wp:cNvGraphicFramePr>
@@ -1091,7 +1074,7 @@
                   <pic:spPr>
                     <a:xfrm>
                       <a:off x="0" y="0"/>
-                      <a:ext cx="5612130" cy="1100455"/>
+                      <a:ext cx="5612130" cy="1917065"/>
                     </a:xfrm>
                     <a:prstGeom prst="rect">
                       <a:avLst/>
@@ -1104,15 +1087,19 @@
         </w:drawing>
       </w:r>
     </w:p>
+    <w:p/>
     <w:p>
       <w:pPr>
-        <w:tabs>
-          <w:tab w:val="left" w:pos="1650"/>
-        </w:tabs>
+        <w:jc w:val="center"/>
       </w:pPr>
       <w:r>
-        <w:tab/>
-      </w:r>
+        <w:t>Pruebas con un solo día de la semana</w:t>
+      </w:r>
+    </w:p>
+    <w:p>
+      <w:pPr>
+        <w:jc w:val="center"/>
+      </w:pPr>
     </w:p>
     <w:p>
       <w:r>
@@ -1134,29 +1121,26 @@
         <w:t>-</w:t>
       </w:r>
       <w:r>
-        <w:t>0</w:t>
-      </w:r>
-      <w:r>
-        <w:t>7</w:t>
-      </w:r>
-      <w:r>
-        <w:t xml:space="preserve"> (</w:t>
-      </w:r>
-      <w:r>
-        <w:t>martes</w:t>
-      </w:r>
-      <w:r>
-        <w:t>) con todos los usuarios del dataset, sin utilizar encoders.</w:t>
+        <w:t>06 (</w:t>
+      </w:r>
+      <w:r>
+        <w:t>lunes</w:t>
+      </w:r>
+      <w:r>
+        <w:t>)</w:t>
+      </w:r>
+      <w:r>
+        <w:t xml:space="preserve"> con todos los usuarios del dataset, sin utilizar encoders.</w:t>
       </w:r>
     </w:p>
     <w:p/>
     <w:p>
       <w:r>
         <w:drawing>
-          <wp:inline distT="0" distB="0" distL="0" distR="0" wp14:anchorId="0B9C3133" wp14:editId="04EAAFF1">
-            <wp:extent cx="5612130" cy="1054735"/>
-            <wp:effectExtent l="0" t="0" r="7620" b="0"/>
-            <wp:docPr id="19" name="Imagen 19"/>
+          <wp:inline distT="0" distB="0" distL="0" distR="0" wp14:anchorId="3B6AA98E" wp14:editId="7D1FD8B9">
+            <wp:extent cx="5612130" cy="1100455"/>
+            <wp:effectExtent l="0" t="0" r="7620" b="4445"/>
+            <wp:docPr id="18" name="Imagen 18"/>
             <wp:cNvGraphicFramePr>
               <a:graphicFrameLocks xmlns:a="http://schemas.openxmlformats.org/drawingml/2006/main" noChangeAspect="1"/>
             </wp:cNvGraphicFramePr>
@@ -1176,7 +1160,7 @@
                   <pic:spPr>
                     <a:xfrm>
                       <a:off x="0" y="0"/>
-                      <a:ext cx="5612130" cy="1054735"/>
+                      <a:ext cx="5612130" cy="1100455"/>
                     </a:xfrm>
                     <a:prstGeom prst="rect">
                       <a:avLst/>
@@ -1189,7 +1173,16 @@
         </w:drawing>
       </w:r>
     </w:p>
-    <w:p/>
+    <w:p>
+      <w:pPr>
+        <w:tabs>
+          <w:tab w:val="left" w:pos="1650"/>
+        </w:tabs>
+      </w:pPr>
+      <w:r>
+        <w:tab/>
+      </w:r>
+    </w:p>
     <w:p>
       <w:r>
         <w:t xml:space="preserve">Experimento con 6 semanas anteriores y validando la fecha </w:t>
@@ -1213,13 +1206,13 @@
         <w:t>0</w:t>
       </w:r>
       <w:r>
-        <w:t>8</w:t>
+        <w:t>7</w:t>
       </w:r>
       <w:r>
         <w:t xml:space="preserve"> (</w:t>
       </w:r>
       <w:r>
-        <w:t>miércoles</w:t>
+        <w:t>martes</w:t>
       </w:r>
       <w:r>
         <w:t>) con todos los usuarios del dataset, sin utilizar encoders.</w:t>
@@ -1229,10 +1222,10 @@
     <w:p>
       <w:r>
         <w:drawing>
-          <wp:inline distT="0" distB="0" distL="0" distR="0" wp14:anchorId="3091600C" wp14:editId="75987DDB">
-            <wp:extent cx="5612130" cy="1080770"/>
-            <wp:effectExtent l="0" t="0" r="7620" b="5080"/>
-            <wp:docPr id="20" name="Imagen 20"/>
+          <wp:inline distT="0" distB="0" distL="0" distR="0" wp14:anchorId="0B9C3133" wp14:editId="04EAAFF1">
+            <wp:extent cx="5612130" cy="1054735"/>
+            <wp:effectExtent l="0" t="0" r="7620" b="0"/>
+            <wp:docPr id="19" name="Imagen 19"/>
             <wp:cNvGraphicFramePr>
               <a:graphicFrameLocks xmlns:a="http://schemas.openxmlformats.org/drawingml/2006/main" noChangeAspect="1"/>
             </wp:cNvGraphicFramePr>
@@ -1252,7 +1245,7 @@
                   <pic:spPr>
                     <a:xfrm>
                       <a:off x="0" y="0"/>
-                      <a:ext cx="5612130" cy="1080770"/>
+                      <a:ext cx="5612130" cy="1054735"/>
                     </a:xfrm>
                     <a:prstGeom prst="rect">
                       <a:avLst/>
@@ -1289,13 +1282,13 @@
         <w:t>0</w:t>
       </w:r>
       <w:r>
-        <w:t>9</w:t>
+        <w:t>8</w:t>
       </w:r>
       <w:r>
         <w:t xml:space="preserve"> (</w:t>
       </w:r>
       <w:r>
-        <w:t>jueves</w:t>
+        <w:t>miércoles</w:t>
       </w:r>
       <w:r>
         <w:t>) con todos los usuarios del dataset, sin utilizar encoders.</w:t>
@@ -1304,12 +1297,11 @@
     <w:p/>
     <w:p>
       <w:r>
-        <w:lastRenderedPageBreak/>
         <w:drawing>
-          <wp:inline distT="0" distB="0" distL="0" distR="0" wp14:anchorId="61024935" wp14:editId="2E40D846">
-            <wp:extent cx="5612130" cy="1066800"/>
-            <wp:effectExtent l="0" t="0" r="7620" b="0"/>
-            <wp:docPr id="21" name="Imagen 21"/>
+          <wp:inline distT="0" distB="0" distL="0" distR="0" wp14:anchorId="3091600C" wp14:editId="75987DDB">
+            <wp:extent cx="5612130" cy="1080770"/>
+            <wp:effectExtent l="0" t="0" r="7620" b="5080"/>
+            <wp:docPr id="20" name="Imagen 20"/>
             <wp:cNvGraphicFramePr>
               <a:graphicFrameLocks xmlns:a="http://schemas.openxmlformats.org/drawingml/2006/main" noChangeAspect="1"/>
             </wp:cNvGraphicFramePr>
@@ -1329,6 +1321,82 @@
                   <pic:spPr>
                     <a:xfrm>
                       <a:off x="0" y="0"/>
+                      <a:ext cx="5612130" cy="1080770"/>
+                    </a:xfrm>
+                    <a:prstGeom prst="rect">
+                      <a:avLst/>
+                    </a:prstGeom>
+                  </pic:spPr>
+                </pic:pic>
+              </a:graphicData>
+            </a:graphic>
+          </wp:inline>
+        </w:drawing>
+      </w:r>
+    </w:p>
+    <w:p/>
+    <w:p>
+      <w:r>
+        <w:t xml:space="preserve">Experimento con 6 semanas anteriores y validando la fecha </w:t>
+      </w:r>
+      <w:r>
+        <w:t>202</w:t>
+      </w:r>
+      <w:r>
+        <w:t>3</w:t>
+      </w:r>
+      <w:r>
+        <w:t>-0</w:t>
+      </w:r>
+      <w:r>
+        <w:t>3</w:t>
+      </w:r>
+      <w:r>
+        <w:t>-</w:t>
+      </w:r>
+      <w:r>
+        <w:t>0</w:t>
+      </w:r>
+      <w:r>
+        <w:t>9</w:t>
+      </w:r>
+      <w:r>
+        <w:t xml:space="preserve"> (</w:t>
+      </w:r>
+      <w:r>
+        <w:t>jueves</w:t>
+      </w:r>
+      <w:r>
+        <w:t>) con todos los usuarios del dataset, sin utilizar encoders.</w:t>
+      </w:r>
+    </w:p>
+    <w:p/>
+    <w:p>
+      <w:r>
+        <w:drawing>
+          <wp:inline distT="0" distB="0" distL="0" distR="0" wp14:anchorId="61024935" wp14:editId="2E40D846">
+            <wp:extent cx="5612130" cy="1066800"/>
+            <wp:effectExtent l="0" t="0" r="7620" b="0"/>
+            <wp:docPr id="21" name="Imagen 21"/>
+            <wp:cNvGraphicFramePr>
+              <a:graphicFrameLocks xmlns:a="http://schemas.openxmlformats.org/drawingml/2006/main" noChangeAspect="1"/>
+            </wp:cNvGraphicFramePr>
+            <a:graphic xmlns:a="http://schemas.openxmlformats.org/drawingml/2006/main">
+              <a:graphicData uri="http://schemas.openxmlformats.org/drawingml/2006/picture">
+                <pic:pic xmlns:pic="http://schemas.openxmlformats.org/drawingml/2006/picture">
+                  <pic:nvPicPr>
+                    <pic:cNvPr id="1" name=""/>
+                    <pic:cNvPicPr/>
+                  </pic:nvPicPr>
+                  <pic:blipFill>
+                    <a:blip r:embed="rId25"/>
+                    <a:stretch>
+                      <a:fillRect/>
+                    </a:stretch>
+                  </pic:blipFill>
+                  <pic:spPr>
+                    <a:xfrm>
+                      <a:off x="0" y="0"/>
                       <a:ext cx="5612130" cy="1066800"/>
                     </a:xfrm>
                     <a:prstGeom prst="rect">
@@ -1385,7 +1453,7 @@
                     <pic:cNvPicPr/>
                   </pic:nvPicPr>
                   <pic:blipFill>
-                    <a:blip r:embed="rId25"/>
+                    <a:blip r:embed="rId26"/>
                     <a:stretch>
                       <a:fillRect/>
                     </a:stretch>
@@ -1819,7 +1887,7 @@
   <w:style w:type="paragraph" w:default="1" w:styleId="Normal">
     <w:name w:val="Normal"/>
     <w:qFormat/>
-    <w:rsid w:val="00DD5C61"/>
+    <w:rsid w:val="00C63F78"/>
   </w:style>
   <w:style w:type="character" w:default="1" w:styleId="Fuentedeprrafopredeter">
     <w:name w:val="Default Paragraph Font"/>

</xml_diff>

<commit_message>
Se ajusta el modelo recurrente por hora y día
</commit_message>
<xml_diff>
--- a/Documentación/Experimentos.docx
+++ b/Documentación/Experimentos.docx
@@ -473,15 +473,7 @@
         <w:t>-1</w:t>
       </w:r>
       <w:r>
-        <w:t xml:space="preserve">0 con los 100 primeros usuarios, sin utilizar </w:t>
-      </w:r>
-      <w:proofErr w:type="spellStart"/>
-      <w:r>
-        <w:t>encoders</w:t>
-      </w:r>
-      <w:proofErr w:type="spellEnd"/>
-      <w:r>
-        <w:t>.</w:t>
+        <w:t>0 con los 100 primeros usuarios, sin utilizar encoders.</w:t>
       </w:r>
     </w:p>
     <w:p/>
@@ -548,15 +540,7 @@
         <w:t>-1</w:t>
       </w:r>
       <w:r>
-        <w:t xml:space="preserve">0 con los 100 primeros usuarios, sin utilizar </w:t>
-      </w:r>
-      <w:proofErr w:type="spellStart"/>
-      <w:r>
-        <w:t>encoders</w:t>
-      </w:r>
-      <w:proofErr w:type="spellEnd"/>
-      <w:r>
-        <w:t>.</w:t>
+        <w:t>0 con los 100 primeros usuarios, sin utilizar encoders.</w:t>
       </w:r>
     </w:p>
     <w:p/>
@@ -623,15 +607,7 @@
         <w:t>-1</w:t>
       </w:r>
       <w:r>
-        <w:t xml:space="preserve">0 con los todos los usuarios 12.518, sin utilizar </w:t>
-      </w:r>
-      <w:proofErr w:type="spellStart"/>
-      <w:r>
-        <w:t>encoders</w:t>
-      </w:r>
-      <w:proofErr w:type="spellEnd"/>
-      <w:r>
-        <w:t>.</w:t>
+        <w:t>0 con los todos los usuarios 12.518, sin utilizar encoders.</w:t>
       </w:r>
     </w:p>
     <w:p/>
@@ -698,23 +674,7 @@
         <w:t>-1</w:t>
       </w:r>
       <w:r>
-        <w:t xml:space="preserve">0 con los 100 primeros usuarios, utilizando el </w:t>
-      </w:r>
-      <w:proofErr w:type="spellStart"/>
-      <w:r>
-        <w:t>encoder</w:t>
-      </w:r>
-      <w:proofErr w:type="spellEnd"/>
-      <w:r>
-        <w:t xml:space="preserve"> </w:t>
-      </w:r>
-      <w:proofErr w:type="spellStart"/>
-      <w:r>
-        <w:t>PowerTransformer</w:t>
-      </w:r>
-      <w:proofErr w:type="spellEnd"/>
-      <w:r>
-        <w:t>.</w:t>
+        <w:t>0 con los 100 primeros usuarios, utilizando el encoder PowerTransformer.</w:t>
       </w:r>
     </w:p>
     <w:p>
@@ -780,21 +740,11 @@
         <w:t>-1</w:t>
       </w:r>
       <w:r>
-        <w:t xml:space="preserve">0 con los 100 primeros usuarios, utilizando el </w:t>
-      </w:r>
-      <w:proofErr w:type="spellStart"/>
-      <w:r>
-        <w:t>encoder</w:t>
-      </w:r>
-      <w:proofErr w:type="spellEnd"/>
-      <w:r>
-        <w:t xml:space="preserve"> </w:t>
-      </w:r>
-      <w:proofErr w:type="spellStart"/>
+        <w:t xml:space="preserve">0 con los 100 primeros usuarios, utilizando el encoder </w:t>
+      </w:r>
       <w:r>
         <w:t>StandardScaler</w:t>
       </w:r>
-      <w:proofErr w:type="spellEnd"/>
       <w:r>
         <w:t>.</w:t>
       </w:r>
@@ -863,23 +813,7 @@
         <w:t>-1</w:t>
       </w:r>
       <w:r>
-        <w:t xml:space="preserve">0 con los 100 primeros usuarios, utilizando el </w:t>
-      </w:r>
-      <w:proofErr w:type="spellStart"/>
-      <w:r>
-        <w:t>encoder</w:t>
-      </w:r>
-      <w:proofErr w:type="spellEnd"/>
-      <w:r>
-        <w:t xml:space="preserve"> </w:t>
-      </w:r>
-      <w:proofErr w:type="spellStart"/>
-      <w:r>
-        <w:t>MinMaxScaler</w:t>
-      </w:r>
-      <w:proofErr w:type="spellEnd"/>
-      <w:r>
-        <w:t>.</w:t>
+        <w:t>0 con los 100 primeros usuarios, utilizando el encoder MinMaxScaler.</w:t>
       </w:r>
     </w:p>
     <w:p/>
@@ -946,23 +880,7 @@
         <w:t>-1</w:t>
       </w:r>
       <w:r>
-        <w:t xml:space="preserve">0 con los 100 primeros usuarios, utilizando el </w:t>
-      </w:r>
-      <w:proofErr w:type="spellStart"/>
-      <w:r>
-        <w:t>encoder</w:t>
-      </w:r>
-      <w:proofErr w:type="spellEnd"/>
-      <w:r>
-        <w:t xml:space="preserve"> </w:t>
-      </w:r>
-      <w:proofErr w:type="spellStart"/>
-      <w:r>
-        <w:t>Normalizer</w:t>
-      </w:r>
-      <w:proofErr w:type="spellEnd"/>
-      <w:r>
-        <w:t>.</w:t>
+        <w:t>0 con los 100 primeros usuarios, utilizando el encoder Normalizer.</w:t>
       </w:r>
     </w:p>
     <w:p/>
@@ -1029,15 +947,7 @@
         <w:t>-1</w:t>
       </w:r>
       <w:r>
-        <w:t xml:space="preserve">0 con los 100 primeros usuarios, sin utilizar </w:t>
-      </w:r>
-      <w:proofErr w:type="spellStart"/>
-      <w:r>
-        <w:t>encoders</w:t>
-      </w:r>
-      <w:proofErr w:type="spellEnd"/>
-      <w:r>
-        <w:t>. Con todos los modelos.</w:t>
+        <w:t>0 con los 100 primeros usuarios, sin utilizar encoders. Con todos los modelos.</w:t>
       </w:r>
     </w:p>
     <w:p/>
@@ -1104,15 +1014,7 @@
         <w:t>-1</w:t>
       </w:r>
       <w:r>
-        <w:t xml:space="preserve">0 con todos los usuarios recurrentes, sin utilizar </w:t>
-      </w:r>
-      <w:proofErr w:type="spellStart"/>
-      <w:r>
-        <w:t>encoders</w:t>
-      </w:r>
-      <w:proofErr w:type="spellEnd"/>
-      <w:r>
-        <w:t>.</w:t>
+        <w:t>0 con todos los usuarios recurrentes, sin utilizar encoders.</w:t>
       </w:r>
     </w:p>
     <w:p/>
@@ -1198,23 +1100,7 @@
         <w:t>lunes</w:t>
       </w:r>
       <w:r>
-        <w:t xml:space="preserve">) con todos los usuarios del </w:t>
-      </w:r>
-      <w:proofErr w:type="spellStart"/>
-      <w:r>
-        <w:t>dataset</w:t>
-      </w:r>
-      <w:proofErr w:type="spellEnd"/>
-      <w:r>
-        <w:t xml:space="preserve">, sin utilizar </w:t>
-      </w:r>
-      <w:proofErr w:type="spellStart"/>
-      <w:r>
-        <w:t>encoders</w:t>
-      </w:r>
-      <w:proofErr w:type="spellEnd"/>
-      <w:r>
-        <w:t>.</w:t>
+        <w:t>) con todos los usuarios del dataset, sin utilizar encoders.</w:t>
       </w:r>
     </w:p>
     <w:p/>
@@ -1290,23 +1176,7 @@
         <w:t>-</w:t>
       </w:r>
       <w:r>
-        <w:t xml:space="preserve">07 (martes) con todos los usuarios del </w:t>
-      </w:r>
-      <w:proofErr w:type="spellStart"/>
-      <w:r>
-        <w:t>dataset</w:t>
-      </w:r>
-      <w:proofErr w:type="spellEnd"/>
-      <w:r>
-        <w:t xml:space="preserve">, sin utilizar </w:t>
-      </w:r>
-      <w:proofErr w:type="spellStart"/>
-      <w:r>
-        <w:t>encoders</w:t>
-      </w:r>
-      <w:proofErr w:type="spellEnd"/>
-      <w:r>
-        <w:t>.</w:t>
+        <w:t>07 (martes) con todos los usuarios del dataset, sin utilizar encoders.</w:t>
       </w:r>
     </w:p>
     <w:p/>
@@ -1379,23 +1249,7 @@
         <w:t>miércoles</w:t>
       </w:r>
       <w:r>
-        <w:t xml:space="preserve">) con todos los usuarios del </w:t>
-      </w:r>
-      <w:proofErr w:type="spellStart"/>
-      <w:r>
-        <w:t>dataset</w:t>
-      </w:r>
-      <w:proofErr w:type="spellEnd"/>
-      <w:r>
-        <w:t xml:space="preserve">, sin utilizar </w:t>
-      </w:r>
-      <w:proofErr w:type="spellStart"/>
-      <w:r>
-        <w:t>encoders</w:t>
-      </w:r>
-      <w:proofErr w:type="spellEnd"/>
-      <w:r>
-        <w:t>.</w:t>
+        <w:t>) con todos los usuarios del dataset, sin utilizar encoders.</w:t>
       </w:r>
     </w:p>
     <w:p/>
@@ -1468,23 +1322,7 @@
         <w:t>9</w:t>
       </w:r>
       <w:r>
-        <w:t xml:space="preserve"> (jueves) con todos los usuarios del </w:t>
-      </w:r>
-      <w:proofErr w:type="spellStart"/>
-      <w:r>
-        <w:t>dataset</w:t>
-      </w:r>
-      <w:proofErr w:type="spellEnd"/>
-      <w:r>
-        <w:t xml:space="preserve">, sin utilizar </w:t>
-      </w:r>
-      <w:proofErr w:type="spellStart"/>
-      <w:r>
-        <w:t>encoders</w:t>
-      </w:r>
-      <w:proofErr w:type="spellEnd"/>
-      <w:r>
-        <w:t>.</w:t>
+        <w:t xml:space="preserve"> (jueves) con todos los usuarios del dataset, sin utilizar encoders.</w:t>
       </w:r>
     </w:p>
     <w:p/>
@@ -1551,23 +1389,7 @@
         <w:t>-1</w:t>
       </w:r>
       <w:r>
-        <w:t xml:space="preserve">0 (viernes) con todos los usuarios del </w:t>
-      </w:r>
-      <w:proofErr w:type="spellStart"/>
-      <w:r>
-        <w:t>dataset</w:t>
-      </w:r>
-      <w:proofErr w:type="spellEnd"/>
-      <w:r>
-        <w:t xml:space="preserve">, sin utilizar </w:t>
-      </w:r>
-      <w:proofErr w:type="spellStart"/>
-      <w:r>
-        <w:t>encoders</w:t>
-      </w:r>
-      <w:proofErr w:type="spellEnd"/>
-      <w:r>
-        <w:t>.</w:t>
+        <w:t>0 (viernes) con todos los usuarios del dataset, sin utilizar encoders.</w:t>
       </w:r>
     </w:p>
     <w:p/>
@@ -1634,32 +1456,15 @@
         <w:t>-1</w:t>
       </w:r>
       <w:r>
-        <w:t>0 con los 100</w:t>
-      </w:r>
-      <w:r>
-        <w:t>0</w:t>
-      </w:r>
-      <w:r>
-        <w:t xml:space="preserve"> primeros usuarios, sin utilizar </w:t>
-      </w:r>
-      <w:proofErr w:type="spellStart"/>
-      <w:r>
-        <w:t>encoders</w:t>
-      </w:r>
-      <w:proofErr w:type="spellEnd"/>
-      <w:r>
-        <w:t xml:space="preserve">. Con </w:t>
-      </w:r>
-      <w:r>
-        <w:t>algunos modelos, pero validando que en la misma semana el usuario tomara 4 de 6 servicio</w:t>
-      </w:r>
-      <w:r>
-        <w:t>.</w:t>
-      </w:r>
-    </w:p>
-    <w:p/>
-    <w:p>
-      <w:r>
+        <w:t>0 con los 1000 primeros usuarios, sin utilizar encoders. Con algunos modelos, pero validando que en la misma semana el usuario tomara 4 de 6 servicio.</w:t>
+      </w:r>
+    </w:p>
+    <w:p/>
+    <w:p>
+      <w:r>
+        <w:rPr>
+          <w:noProof/>
+        </w:rPr>
         <w:lastRenderedPageBreak/>
         <w:drawing>
           <wp:inline distT="0" distB="0" distL="0" distR="0" wp14:anchorId="263D11F0" wp14:editId="42F986CF">
@@ -1698,6 +1503,167 @@
         </w:drawing>
       </w:r>
     </w:p>
+    <w:p/>
+    <w:p>
+      <w:r>
+        <w:t xml:space="preserve">Experimento con 6 semanas anteriores 1 deslizante desde la fecha </w:t>
+      </w:r>
+      <w:r>
+        <w:t>202</w:t>
+      </w:r>
+      <w:r>
+        <w:t>3</w:t>
+      </w:r>
+      <w:r>
+        <w:t>-0</w:t>
+      </w:r>
+      <w:r>
+        <w:t>3</w:t>
+      </w:r>
+      <w:r>
+        <w:t>-1</w:t>
+      </w:r>
+      <w:r>
+        <w:t xml:space="preserve">0 con los 1000 primeros usuarios, sin utilizar encoders. Con algunos modelos, </w:t>
+      </w:r>
+      <w:r>
+        <w:t>con la función de retención por semana</w:t>
+      </w:r>
+      <w:r>
+        <w:t xml:space="preserve"> y las nuevas variables </w:t>
+      </w:r>
+      <w:r>
+        <w:t>'SECUENCE_PERCENTAJE','SECUENCE'</w:t>
+      </w:r>
+      <w:r>
+        <w:t xml:space="preserve"> que determinaban si los servicios eran en secuencia</w:t>
+      </w:r>
+      <w:r>
+        <w:t>.</w:t>
+      </w:r>
+    </w:p>
+    <w:p>
+      <w:r>
+        <w:drawing>
+          <wp:inline distT="0" distB="0" distL="0" distR="0" wp14:anchorId="47396A68" wp14:editId="00B3E3B0">
+            <wp:extent cx="5569236" cy="1085906"/>
+            <wp:effectExtent l="0" t="0" r="0" b="0"/>
+            <wp:docPr id="894318162" name="Imagen 1"/>
+            <wp:cNvGraphicFramePr>
+              <a:graphicFrameLocks xmlns:a="http://schemas.openxmlformats.org/drawingml/2006/main" noChangeAspect="1"/>
+            </wp:cNvGraphicFramePr>
+            <a:graphic xmlns:a="http://schemas.openxmlformats.org/drawingml/2006/main">
+              <a:graphicData uri="http://schemas.openxmlformats.org/drawingml/2006/picture">
+                <pic:pic xmlns:pic="http://schemas.openxmlformats.org/drawingml/2006/picture">
+                  <pic:nvPicPr>
+                    <pic:cNvPr id="894318162" name=""/>
+                    <pic:cNvPicPr/>
+                  </pic:nvPicPr>
+                  <pic:blipFill>
+                    <a:blip r:embed="rId28"/>
+                    <a:stretch>
+                      <a:fillRect/>
+                    </a:stretch>
+                  </pic:blipFill>
+                  <pic:spPr>
+                    <a:xfrm>
+                      <a:off x="0" y="0"/>
+                      <a:ext cx="5569236" cy="1085906"/>
+                    </a:xfrm>
+                    <a:prstGeom prst="rect">
+                      <a:avLst/>
+                    </a:prstGeom>
+                  </pic:spPr>
+                </pic:pic>
+              </a:graphicData>
+            </a:graphic>
+          </wp:inline>
+        </w:drawing>
+      </w:r>
+    </w:p>
+    <w:p/>
+    <w:p>
+      <w:r>
+        <w:t xml:space="preserve">Experimento con 6 semanas anteriores 1 deslizante desde la fecha </w:t>
+      </w:r>
+      <w:r>
+        <w:t>202</w:t>
+      </w:r>
+      <w:r>
+        <w:t>3</w:t>
+      </w:r>
+      <w:r>
+        <w:t>-0</w:t>
+      </w:r>
+      <w:r>
+        <w:t>3</w:t>
+      </w:r>
+      <w:r>
+        <w:t>-1</w:t>
+      </w:r>
+      <w:r>
+        <w:t>0 con los 1000 primeros usuarios, sin utilizar encoders. Con algunos modelos, con la función de retención por semana</w:t>
+      </w:r>
+      <w:r>
+        <w:t xml:space="preserve">, </w:t>
+      </w:r>
+      <w:r>
+        <w:t>eliminando las variables</w:t>
+      </w:r>
+      <w:r>
+        <w:t xml:space="preserve"> </w:t>
+      </w:r>
+      <w:r>
+        <w:t>'SECUENCE_PERCENTAJE','SECUENCE'</w:t>
+      </w:r>
+      <w:r>
+        <w:t xml:space="preserve"> que determinaban si los servicios eran en secuencia.</w:t>
+      </w:r>
+    </w:p>
+    <w:p>
+      <w:r>
+        <w:t>Pendiente…..</w:t>
+      </w:r>
+    </w:p>
+    <w:p/>
+    <w:p>
+      <w:r>
+        <w:t xml:space="preserve">Experimento con 6 semanas anteriores 1 deslizante desde la fecha </w:t>
+      </w:r>
+      <w:r>
+        <w:t>202</w:t>
+      </w:r>
+      <w:r>
+        <w:t>3</w:t>
+      </w:r>
+      <w:r>
+        <w:t>-0</w:t>
+      </w:r>
+      <w:r>
+        <w:t>3</w:t>
+      </w:r>
+      <w:r>
+        <w:t>-1</w:t>
+      </w:r>
+      <w:r>
+        <w:t>0 con los 1000 primeros usuarios, sin utilizar encoders. Con algunos modelos, con la función de retención por semana</w:t>
+      </w:r>
+      <w:r>
+        <w:t xml:space="preserve"> y hora,</w:t>
+      </w:r>
+      <w:r>
+        <w:t xml:space="preserve"> eliminando las variables </w:t>
+      </w:r>
+      <w:r>
+        <w:t>'SECUENCE_PERCENTAJE','SECUENCE'</w:t>
+      </w:r>
+      <w:r>
+        <w:t xml:space="preserve"> que determinaban si los servicios eran en secuencia.</w:t>
+      </w:r>
+    </w:p>
+    <w:p/>
+    <w:p/>
+    <w:p/>
     <w:p/>
     <w:p/>
     <w:sectPr>
@@ -2110,7 +2076,7 @@
   <w:style w:type="paragraph" w:default="1" w:styleId="Normal">
     <w:name w:val="Normal"/>
     <w:qFormat/>
-    <w:rsid w:val="00C50635"/>
+    <w:rsid w:val="005A47A0"/>
   </w:style>
   <w:style w:type="character" w:default="1" w:styleId="Fuentedeprrafopredeter">
     <w:name w:val="Default Paragraph Font"/>

</xml_diff>

<commit_message>
Ajuste con 2 vecinos en knn y con el 70% en prob
</commit_message>
<xml_diff>
--- a/Documentación/Experimentos.docx
+++ b/Documentación/Experimentos.docx
@@ -1524,10 +1524,7 @@
         <w:t>-1</w:t>
       </w:r>
       <w:r>
-        <w:t xml:space="preserve">0 con los 1000 primeros usuarios, sin utilizar encoders. Con algunos modelos, </w:t>
-      </w:r>
-      <w:r>
-        <w:t>con la función de retención por semana</w:t>
+        <w:t>0 con los 1000 primeros usuarios, sin utilizar encoders. Con algunos modelos, con la función de retención por semana</w:t>
       </w:r>
       <w:r>
         <w:t xml:space="preserve"> y las nuevas variables </w:t>
@@ -1544,6 +1541,9 @@
     </w:p>
     <w:p>
       <w:r>
+        <w:rPr>
+          <w:noProof/>
+        </w:rPr>
         <w:drawing>
           <wp:inline distT="0" distB="0" distL="0" distR="0" wp14:anchorId="47396A68" wp14:editId="00B3E3B0">
             <wp:extent cx="5569236" cy="1085906"/>
@@ -1602,27 +1602,50 @@
         <w:t>-1</w:t>
       </w:r>
       <w:r>
-        <w:t>0 con los 1000 primeros usuarios, sin utilizar encoders. Con algunos modelos, con la función de retención por semana</w:t>
-      </w:r>
-      <w:r>
-        <w:t xml:space="preserve">, </w:t>
-      </w:r>
-      <w:r>
-        <w:t>eliminando las variables</w:t>
-      </w:r>
-      <w:r>
-        <w:t xml:space="preserve"> </w:t>
-      </w:r>
-      <w:r>
-        <w:t>'SECUENCE_PERCENTAJE','SECUENCE'</w:t>
-      </w:r>
-      <w:r>
-        <w:t xml:space="preserve"> que determinaban si los servicios eran en secuencia.</w:t>
-      </w:r>
-    </w:p>
-    <w:p>
-      <w:r>
-        <w:t>Pendiente…..</w:t>
+        <w:t>0 con los 1000 primeros usuarios, sin utilizar encoders. Con algunos modelos, con la función de retención por semana.</w:t>
+      </w:r>
+    </w:p>
+    <w:p/>
+    <w:p>
+      <w:r>
+        <w:rPr>
+          <w:noProof/>
+        </w:rPr>
+        <w:drawing>
+          <wp:inline distT="0" distB="0" distL="0" distR="0" wp14:anchorId="70F39ECF" wp14:editId="5AE7F2CA">
+            <wp:extent cx="5612130" cy="1029970"/>
+            <wp:effectExtent l="0" t="0" r="7620" b="0"/>
+            <wp:docPr id="1599842224" name="Imagen 1"/>
+            <wp:cNvGraphicFramePr>
+              <a:graphicFrameLocks xmlns:a="http://schemas.openxmlformats.org/drawingml/2006/main" noChangeAspect="1"/>
+            </wp:cNvGraphicFramePr>
+            <a:graphic xmlns:a="http://schemas.openxmlformats.org/drawingml/2006/main">
+              <a:graphicData uri="http://schemas.openxmlformats.org/drawingml/2006/picture">
+                <pic:pic xmlns:pic="http://schemas.openxmlformats.org/drawingml/2006/picture">
+                  <pic:nvPicPr>
+                    <pic:cNvPr id="1599842224" name=""/>
+                    <pic:cNvPicPr/>
+                  </pic:nvPicPr>
+                  <pic:blipFill>
+                    <a:blip r:embed="rId29"/>
+                    <a:stretch>
+                      <a:fillRect/>
+                    </a:stretch>
+                  </pic:blipFill>
+                  <pic:spPr>
+                    <a:xfrm>
+                      <a:off x="0" y="0"/>
+                      <a:ext cx="5612130" cy="1029970"/>
+                    </a:xfrm>
+                    <a:prstGeom prst="rect">
+                      <a:avLst/>
+                    </a:prstGeom>
+                  </pic:spPr>
+                </pic:pic>
+              </a:graphicData>
+            </a:graphic>
+          </wp:inline>
+        </w:drawing>
       </w:r>
     </w:p>
     <w:p/>
@@ -1646,21 +1669,424 @@
         <w:t>-1</w:t>
       </w:r>
       <w:r>
-        <w:t>0 con los 1000 primeros usuarios, sin utilizar encoders. Con algunos modelos, con la función de retención por semana</w:t>
-      </w:r>
-      <w:r>
-        <w:t xml:space="preserve"> y hora,</w:t>
-      </w:r>
-      <w:r>
-        <w:t xml:space="preserve"> eliminando las variables </w:t>
-      </w:r>
-      <w:r>
-        <w:t>'SECUENCE_PERCENTAJE','SECUENCE'</w:t>
-      </w:r>
-      <w:r>
-        <w:t xml:space="preserve"> que determinaban si los servicios eran en secuencia.</w:t>
-      </w:r>
-    </w:p>
+        <w:t>0 con los 1000 primeros usuarios, sin utilizar encoders. Con algunos modelos, con la función de retención por semana y hora.</w:t>
+      </w:r>
+    </w:p>
+    <w:p>
+      <w:r>
+        <w:rPr>
+          <w:noProof/>
+        </w:rPr>
+        <w:drawing>
+          <wp:inline distT="0" distB="0" distL="0" distR="0" wp14:anchorId="3C7FC74D" wp14:editId="0D0DB961">
+            <wp:extent cx="5505733" cy="1085906"/>
+            <wp:effectExtent l="0" t="0" r="0" b="0"/>
+            <wp:docPr id="772103141" name="Imagen 1"/>
+            <wp:cNvGraphicFramePr>
+              <a:graphicFrameLocks xmlns:a="http://schemas.openxmlformats.org/drawingml/2006/main" noChangeAspect="1"/>
+            </wp:cNvGraphicFramePr>
+            <a:graphic xmlns:a="http://schemas.openxmlformats.org/drawingml/2006/main">
+              <a:graphicData uri="http://schemas.openxmlformats.org/drawingml/2006/picture">
+                <pic:pic xmlns:pic="http://schemas.openxmlformats.org/drawingml/2006/picture">
+                  <pic:nvPicPr>
+                    <pic:cNvPr id="772103141" name=""/>
+                    <pic:cNvPicPr/>
+                  </pic:nvPicPr>
+                  <pic:blipFill>
+                    <a:blip r:embed="rId30"/>
+                    <a:stretch>
+                      <a:fillRect/>
+                    </a:stretch>
+                  </pic:blipFill>
+                  <pic:spPr>
+                    <a:xfrm>
+                      <a:off x="0" y="0"/>
+                      <a:ext cx="5505733" cy="1085906"/>
+                    </a:xfrm>
+                    <a:prstGeom prst="rect">
+                      <a:avLst/>
+                    </a:prstGeom>
+                  </pic:spPr>
+                </pic:pic>
+              </a:graphicData>
+            </a:graphic>
+          </wp:inline>
+        </w:drawing>
+      </w:r>
+    </w:p>
+    <w:p/>
+    <w:p>
+      <w:r>
+        <w:lastRenderedPageBreak/>
+        <w:t>Experimento con 8</w:t>
+      </w:r>
+      <w:r>
+        <w:t xml:space="preserve"> -</w:t>
+      </w:r>
+      <w:r>
+        <w:t xml:space="preserve"> semanas anteriores 1 deslizante desde la fecha </w:t>
+      </w:r>
+      <w:r>
+        <w:t>202</w:t>
+      </w:r>
+      <w:r>
+        <w:t>3</w:t>
+      </w:r>
+      <w:r>
+        <w:t>-0</w:t>
+      </w:r>
+      <w:r>
+        <w:t>3</w:t>
+      </w:r>
+      <w:r>
+        <w:t>-1</w:t>
+      </w:r>
+      <w:r>
+        <w:t>0 con los 1000 primeros usuarios, sin utilizar encoders. Con algunos modelos, con la función de retención por semana y hora.</w:t>
+      </w:r>
+      <w:r>
+        <w:t xml:space="preserve"> Con 60% de threshold</w:t>
+      </w:r>
+      <w:r>
+        <w:t xml:space="preserve"> en el modelo probabilistico</w:t>
+      </w:r>
+      <w:r>
+        <w:t>.</w:t>
+      </w:r>
+    </w:p>
+    <w:p>
+      <w:r>
+        <w:drawing>
+          <wp:inline distT="0" distB="0" distL="0" distR="0" wp14:anchorId="4C418824" wp14:editId="4FDD39CD">
+            <wp:extent cx="5612130" cy="735330"/>
+            <wp:effectExtent l="0" t="0" r="7620" b="7620"/>
+            <wp:docPr id="212828054" name="Imagen 1" descr="Interfaz de usuario gráfica, Aplicación, Sitio web&#10;&#10;Descripción generada automáticamente"/>
+            <wp:cNvGraphicFramePr>
+              <a:graphicFrameLocks xmlns:a="http://schemas.openxmlformats.org/drawingml/2006/main" noChangeAspect="1"/>
+            </wp:cNvGraphicFramePr>
+            <a:graphic xmlns:a="http://schemas.openxmlformats.org/drawingml/2006/main">
+              <a:graphicData uri="http://schemas.openxmlformats.org/drawingml/2006/picture">
+                <pic:pic xmlns:pic="http://schemas.openxmlformats.org/drawingml/2006/picture">
+                  <pic:nvPicPr>
+                    <pic:cNvPr id="212828054" name="Imagen 1" descr="Interfaz de usuario gráfica, Aplicación, Sitio web&#10;&#10;Descripción generada automáticamente"/>
+                    <pic:cNvPicPr/>
+                  </pic:nvPicPr>
+                  <pic:blipFill>
+                    <a:blip r:embed="rId31"/>
+                    <a:stretch>
+                      <a:fillRect/>
+                    </a:stretch>
+                  </pic:blipFill>
+                  <pic:spPr>
+                    <a:xfrm>
+                      <a:off x="0" y="0"/>
+                      <a:ext cx="5612130" cy="735330"/>
+                    </a:xfrm>
+                    <a:prstGeom prst="rect">
+                      <a:avLst/>
+                    </a:prstGeom>
+                  </pic:spPr>
+                </pic:pic>
+              </a:graphicData>
+            </a:graphic>
+          </wp:inline>
+        </w:drawing>
+      </w:r>
+    </w:p>
+    <w:p/>
+    <w:p>
+      <w:r>
+        <w:t xml:space="preserve">Experimento con 8 - semanas anteriores 1 deslizante desde la fecha </w:t>
+      </w:r>
+      <w:r>
+        <w:t>202</w:t>
+      </w:r>
+      <w:r>
+        <w:t>3</w:t>
+      </w:r>
+      <w:r>
+        <w:t>-0</w:t>
+      </w:r>
+      <w:r>
+        <w:t>3</w:t>
+      </w:r>
+      <w:r>
+        <w:t>-1</w:t>
+      </w:r>
+      <w:r>
+        <w:t xml:space="preserve">0 con los 1000 primeros usuarios, sin utilizar encoders. Con algunos modelos, con la función de retención por semana y hora. Con </w:t>
+      </w:r>
+      <w:r>
+        <w:t>7</w:t>
+      </w:r>
+      <w:r>
+        <w:t>0% de threshold</w:t>
+      </w:r>
+      <w:r>
+        <w:t xml:space="preserve"> en el modelo probabilistico</w:t>
+      </w:r>
+      <w:r>
+        <w:t>.</w:t>
+      </w:r>
+    </w:p>
+    <w:p>
+      <w:r>
+        <w:drawing>
+          <wp:inline distT="0" distB="0" distL="0" distR="0" wp14:anchorId="29880A30" wp14:editId="5215FB34">
+            <wp:extent cx="5612130" cy="508635"/>
+            <wp:effectExtent l="0" t="0" r="7620" b="5715"/>
+            <wp:docPr id="1496024597" name="Imagen 1"/>
+            <wp:cNvGraphicFramePr>
+              <a:graphicFrameLocks xmlns:a="http://schemas.openxmlformats.org/drawingml/2006/main" noChangeAspect="1"/>
+            </wp:cNvGraphicFramePr>
+            <a:graphic xmlns:a="http://schemas.openxmlformats.org/drawingml/2006/main">
+              <a:graphicData uri="http://schemas.openxmlformats.org/drawingml/2006/picture">
+                <pic:pic xmlns:pic="http://schemas.openxmlformats.org/drawingml/2006/picture">
+                  <pic:nvPicPr>
+                    <pic:cNvPr id="1496024597" name=""/>
+                    <pic:cNvPicPr/>
+                  </pic:nvPicPr>
+                  <pic:blipFill>
+                    <a:blip r:embed="rId32"/>
+                    <a:stretch>
+                      <a:fillRect/>
+                    </a:stretch>
+                  </pic:blipFill>
+                  <pic:spPr>
+                    <a:xfrm>
+                      <a:off x="0" y="0"/>
+                      <a:ext cx="5612130" cy="508635"/>
+                    </a:xfrm>
+                    <a:prstGeom prst="rect">
+                      <a:avLst/>
+                    </a:prstGeom>
+                  </pic:spPr>
+                </pic:pic>
+              </a:graphicData>
+            </a:graphic>
+          </wp:inline>
+        </w:drawing>
+      </w:r>
+    </w:p>
+    <w:p>
+      <w:r>
+        <w:t xml:space="preserve">Experimento con 8 - semanas anteriores 1 deslizante desde la fecha </w:t>
+      </w:r>
+      <w:r>
+        <w:t>202</w:t>
+      </w:r>
+      <w:r>
+        <w:t>3</w:t>
+      </w:r>
+      <w:r>
+        <w:t>-0</w:t>
+      </w:r>
+      <w:r>
+        <w:t>3</w:t>
+      </w:r>
+      <w:r>
+        <w:t>-1</w:t>
+      </w:r>
+      <w:r>
+        <w:t xml:space="preserve">0 con los 1000 primeros usuarios, sin utilizar encoders. Con algunos modelos, con la función de retención por semana y hora. Con </w:t>
+      </w:r>
+      <w:r>
+        <w:t>3 vecinos en KNN</w:t>
+      </w:r>
+      <w:r>
+        <w:t>.</w:t>
+      </w:r>
+    </w:p>
+    <w:p>
+      <w:r>
+        <w:drawing>
+          <wp:inline distT="0" distB="0" distL="0" distR="0" wp14:anchorId="14921A95" wp14:editId="1B5F0C6A">
+            <wp:extent cx="5612130" cy="555625"/>
+            <wp:effectExtent l="0" t="0" r="7620" b="0"/>
+            <wp:docPr id="1091659306" name="Imagen 1"/>
+            <wp:cNvGraphicFramePr>
+              <a:graphicFrameLocks xmlns:a="http://schemas.openxmlformats.org/drawingml/2006/main" noChangeAspect="1"/>
+            </wp:cNvGraphicFramePr>
+            <a:graphic xmlns:a="http://schemas.openxmlformats.org/drawingml/2006/main">
+              <a:graphicData uri="http://schemas.openxmlformats.org/drawingml/2006/picture">
+                <pic:pic xmlns:pic="http://schemas.openxmlformats.org/drawingml/2006/picture">
+                  <pic:nvPicPr>
+                    <pic:cNvPr id="1091659306" name=""/>
+                    <pic:cNvPicPr/>
+                  </pic:nvPicPr>
+                  <pic:blipFill>
+                    <a:blip r:embed="rId33"/>
+                    <a:stretch>
+                      <a:fillRect/>
+                    </a:stretch>
+                  </pic:blipFill>
+                  <pic:spPr>
+                    <a:xfrm>
+                      <a:off x="0" y="0"/>
+                      <a:ext cx="5612130" cy="555625"/>
+                    </a:xfrm>
+                    <a:prstGeom prst="rect">
+                      <a:avLst/>
+                    </a:prstGeom>
+                  </pic:spPr>
+                </pic:pic>
+              </a:graphicData>
+            </a:graphic>
+          </wp:inline>
+        </w:drawing>
+      </w:r>
+    </w:p>
+    <w:p>
+      <w:r>
+        <w:t xml:space="preserve">Experimento con 8 - semanas anteriores 1 deslizante desde la fecha </w:t>
+      </w:r>
+      <w:r>
+        <w:t>202</w:t>
+      </w:r>
+      <w:r>
+        <w:t>3</w:t>
+      </w:r>
+      <w:r>
+        <w:t>-0</w:t>
+      </w:r>
+      <w:r>
+        <w:t>3</w:t>
+      </w:r>
+      <w:r>
+        <w:t>-1</w:t>
+      </w:r>
+      <w:r>
+        <w:t xml:space="preserve">0 con los 1000 primeros usuarios, sin utilizar encoders. Con algunos modelos, con la función de retención por semana y hora. Con </w:t>
+      </w:r>
+      <w:r>
+        <w:t>1</w:t>
+      </w:r>
+      <w:r>
+        <w:t xml:space="preserve"> vecino en KNN.</w:t>
+      </w:r>
+    </w:p>
+    <w:p>
+      <w:r>
+        <w:drawing>
+          <wp:inline distT="0" distB="0" distL="0" distR="0" wp14:anchorId="2FF3195D" wp14:editId="30D99C91">
+            <wp:extent cx="5612130" cy="558165"/>
+            <wp:effectExtent l="0" t="0" r="7620" b="0"/>
+            <wp:docPr id="1686560474" name="Imagen 1"/>
+            <wp:cNvGraphicFramePr>
+              <a:graphicFrameLocks xmlns:a="http://schemas.openxmlformats.org/drawingml/2006/main" noChangeAspect="1"/>
+            </wp:cNvGraphicFramePr>
+            <a:graphic xmlns:a="http://schemas.openxmlformats.org/drawingml/2006/main">
+              <a:graphicData uri="http://schemas.openxmlformats.org/drawingml/2006/picture">
+                <pic:pic xmlns:pic="http://schemas.openxmlformats.org/drawingml/2006/picture">
+                  <pic:nvPicPr>
+                    <pic:cNvPr id="1686560474" name=""/>
+                    <pic:cNvPicPr/>
+                  </pic:nvPicPr>
+                  <pic:blipFill>
+                    <a:blip r:embed="rId34"/>
+                    <a:stretch>
+                      <a:fillRect/>
+                    </a:stretch>
+                  </pic:blipFill>
+                  <pic:spPr>
+                    <a:xfrm>
+                      <a:off x="0" y="0"/>
+                      <a:ext cx="5612130" cy="558165"/>
+                    </a:xfrm>
+                    <a:prstGeom prst="rect">
+                      <a:avLst/>
+                    </a:prstGeom>
+                  </pic:spPr>
+                </pic:pic>
+              </a:graphicData>
+            </a:graphic>
+          </wp:inline>
+        </w:drawing>
+      </w:r>
+    </w:p>
+    <w:p>
+      <w:r>
+        <w:t xml:space="preserve">Experimento con 8 - semanas anteriores 1 deslizante desde la fecha </w:t>
+      </w:r>
+      <w:r>
+        <w:t>202</w:t>
+      </w:r>
+      <w:r>
+        <w:t>3</w:t>
+      </w:r>
+      <w:r>
+        <w:t>-0</w:t>
+      </w:r>
+      <w:r>
+        <w:t>3</w:t>
+      </w:r>
+      <w:r>
+        <w:t>-1</w:t>
+      </w:r>
+      <w:r>
+        <w:t>0 con los 1000 primeros usuarios, sin utilizar encoders. Con algunos modelos, con la función de retención por semana y hora. Con</w:t>
+      </w:r>
+      <w:r>
+        <w:t xml:space="preserve"> 2</w:t>
+      </w:r>
+      <w:r>
+        <w:t xml:space="preserve"> vecino</w:t>
+      </w:r>
+      <w:r>
+        <w:t>s</w:t>
+      </w:r>
+      <w:r>
+        <w:t xml:space="preserve"> en KNN.</w:t>
+      </w:r>
+    </w:p>
+    <w:p>
+      <w:pPr>
+        <w:rPr>
+          <w:u w:val="single"/>
+        </w:rPr>
+      </w:pPr>
+      <w:r>
+        <w:rPr>
+          <w:u w:val="single"/>
+        </w:rPr>
+        <w:drawing>
+          <wp:inline distT="0" distB="0" distL="0" distR="0" wp14:anchorId="0761ECC6" wp14:editId="52C519E8">
+            <wp:extent cx="5150115" cy="482625"/>
+            <wp:effectExtent l="0" t="0" r="0" b="0"/>
+            <wp:docPr id="1408800847" name="Imagen 1"/>
+            <wp:cNvGraphicFramePr>
+              <a:graphicFrameLocks xmlns:a="http://schemas.openxmlformats.org/drawingml/2006/main" noChangeAspect="1"/>
+            </wp:cNvGraphicFramePr>
+            <a:graphic xmlns:a="http://schemas.openxmlformats.org/drawingml/2006/main">
+              <a:graphicData uri="http://schemas.openxmlformats.org/drawingml/2006/picture">
+                <pic:pic xmlns:pic="http://schemas.openxmlformats.org/drawingml/2006/picture">
+                  <pic:nvPicPr>
+                    <pic:cNvPr id="1408800847" name=""/>
+                    <pic:cNvPicPr/>
+                  </pic:nvPicPr>
+                  <pic:blipFill>
+                    <a:blip r:embed="rId35"/>
+                    <a:stretch>
+                      <a:fillRect/>
+                    </a:stretch>
+                  </pic:blipFill>
+                  <pic:spPr>
+                    <a:xfrm>
+                      <a:off x="0" y="0"/>
+                      <a:ext cx="5150115" cy="482625"/>
+                    </a:xfrm>
+                    <a:prstGeom prst="rect">
+                      <a:avLst/>
+                    </a:prstGeom>
+                  </pic:spPr>
+                </pic:pic>
+              </a:graphicData>
+            </a:graphic>
+          </wp:inline>
+        </w:drawing>
+      </w:r>
+    </w:p>
+    <w:p/>
     <w:p/>
     <w:p/>
     <w:p/>
@@ -2076,7 +2502,7 @@
   <w:style w:type="paragraph" w:default="1" w:styleId="Normal">
     <w:name w:val="Normal"/>
     <w:qFormat/>
-    <w:rsid w:val="005A47A0"/>
+    <w:rsid w:val="00B0608A"/>
   </w:style>
   <w:style w:type="character" w:default="1" w:styleId="Fuentedeprrafopredeter">
     <w:name w:val="Default Paragraph Font"/>

</xml_diff>

<commit_message>
Ajuste con pool para procesar los recurrentes
</commit_message>
<xml_diff>
--- a/Documentación/Experimentos.docx
+++ b/Documentación/Experimentos.docx
@@ -41,7 +41,7 @@
                     <pic:cNvPicPr/>
                   </pic:nvPicPr>
                   <pic:blipFill>
-                    <a:blip r:embed="rId4"/>
+                    <a:blip r:embed="rId5"/>
                     <a:stretch>
                       <a:fillRect/>
                     </a:stretch>
@@ -95,7 +95,7 @@
                     <pic:cNvPicPr/>
                   </pic:nvPicPr>
                   <pic:blipFill>
-                    <a:blip r:embed="rId5"/>
+                    <a:blip r:embed="rId6"/>
                     <a:stretch>
                       <a:fillRect/>
                     </a:stretch>
@@ -138,7 +138,7 @@
                     <pic:cNvPicPr/>
                   </pic:nvPicPr>
                   <pic:blipFill>
-                    <a:blip r:embed="rId6"/>
+                    <a:blip r:embed="rId7"/>
                     <a:stretch>
                       <a:fillRect/>
                     </a:stretch>
@@ -192,7 +192,7 @@
                     <pic:cNvPicPr/>
                   </pic:nvPicPr>
                   <pic:blipFill>
-                    <a:blip r:embed="rId7"/>
+                    <a:blip r:embed="rId8"/>
                     <a:stretch>
                       <a:fillRect/>
                     </a:stretch>
@@ -234,7 +234,7 @@
                     <pic:cNvPicPr/>
                   </pic:nvPicPr>
                   <pic:blipFill>
-                    <a:blip r:embed="rId8"/>
+                    <a:blip r:embed="rId9"/>
                     <a:stretch>
                       <a:fillRect/>
                     </a:stretch>
@@ -293,7 +293,7 @@
                     <pic:cNvPicPr/>
                   </pic:nvPicPr>
                   <pic:blipFill>
-                    <a:blip r:embed="rId9"/>
+                    <a:blip r:embed="rId10"/>
                     <a:stretch>
                       <a:fillRect/>
                     </a:stretch>
@@ -336,7 +336,7 @@
                     <pic:cNvPicPr/>
                   </pic:nvPicPr>
                   <pic:blipFill>
-                    <a:blip r:embed="rId10"/>
+                    <a:blip r:embed="rId11"/>
                     <a:stretch>
                       <a:fillRect/>
                     </a:stretch>
@@ -389,7 +389,7 @@
                     <pic:cNvPicPr/>
                   </pic:nvPicPr>
                   <pic:blipFill>
-                    <a:blip r:embed="rId11"/>
+                    <a:blip r:embed="rId12"/>
                     <a:stretch>
                       <a:fillRect/>
                     </a:stretch>
@@ -431,7 +431,7 @@
                     <pic:cNvPicPr/>
                   </pic:nvPicPr>
                   <pic:blipFill>
-                    <a:blip r:embed="rId12"/>
+                    <a:blip r:embed="rId13"/>
                     <a:stretch>
                       <a:fillRect/>
                     </a:stretch>
@@ -498,7 +498,7 @@
                     <pic:cNvPicPr/>
                   </pic:nvPicPr>
                   <pic:blipFill>
-                    <a:blip r:embed="rId13"/>
+                    <a:blip r:embed="rId14"/>
                     <a:stretch>
                       <a:fillRect/>
                     </a:stretch>
@@ -565,7 +565,7 @@
                     <pic:cNvPicPr/>
                   </pic:nvPicPr>
                   <pic:blipFill>
-                    <a:blip r:embed="rId14"/>
+                    <a:blip r:embed="rId15"/>
                     <a:stretch>
                       <a:fillRect/>
                     </a:stretch>
@@ -632,7 +632,7 @@
                     <pic:cNvPicPr/>
                   </pic:nvPicPr>
                   <pic:blipFill>
-                    <a:blip r:embed="rId15"/>
+                    <a:blip r:embed="rId16"/>
                     <a:stretch>
                       <a:fillRect/>
                     </a:stretch>
@@ -698,7 +698,7 @@
                     <pic:cNvPicPr/>
                   </pic:nvPicPr>
                   <pic:blipFill>
-                    <a:blip r:embed="rId16"/>
+                    <a:blip r:embed="rId17"/>
                     <a:stretch>
                       <a:fillRect/>
                     </a:stretch>
@@ -770,7 +770,7 @@
                     <pic:cNvPicPr/>
                   </pic:nvPicPr>
                   <pic:blipFill>
-                    <a:blip r:embed="rId17"/>
+                    <a:blip r:embed="rId18"/>
                     <a:stretch>
                       <a:fillRect/>
                     </a:stretch>
@@ -838,7 +838,7 @@
                     <pic:cNvPicPr/>
                   </pic:nvPicPr>
                   <pic:blipFill>
-                    <a:blip r:embed="rId18"/>
+                    <a:blip r:embed="rId19"/>
                     <a:stretch>
                       <a:fillRect/>
                     </a:stretch>
@@ -905,7 +905,7 @@
                     <pic:cNvPicPr/>
                   </pic:nvPicPr>
                   <pic:blipFill>
-                    <a:blip r:embed="rId19"/>
+                    <a:blip r:embed="rId20"/>
                     <a:stretch>
                       <a:fillRect/>
                     </a:stretch>
@@ -972,7 +972,7 @@
                     <pic:cNvPicPr/>
                   </pic:nvPicPr>
                   <pic:blipFill>
-                    <a:blip r:embed="rId20"/>
+                    <a:blip r:embed="rId21"/>
                     <a:stretch>
                       <a:fillRect/>
                     </a:stretch>
@@ -1039,7 +1039,7 @@
                     <pic:cNvPicPr/>
                   </pic:nvPicPr>
                   <pic:blipFill>
-                    <a:blip r:embed="rId21"/>
+                    <a:blip r:embed="rId22"/>
                     <a:stretch>
                       <a:fillRect/>
                     </a:stretch>
@@ -1125,7 +1125,7 @@
                     <pic:cNvPicPr/>
                   </pic:nvPicPr>
                   <pic:blipFill>
-                    <a:blip r:embed="rId22"/>
+                    <a:blip r:embed="rId23"/>
                     <a:stretch>
                       <a:fillRect/>
                     </a:stretch>
@@ -1201,7 +1201,7 @@
                     <pic:cNvPicPr/>
                   </pic:nvPicPr>
                   <pic:blipFill>
-                    <a:blip r:embed="rId23"/>
+                    <a:blip r:embed="rId24"/>
                     <a:stretch>
                       <a:fillRect/>
                     </a:stretch>
@@ -1274,7 +1274,7 @@
                     <pic:cNvPicPr/>
                   </pic:nvPicPr>
                   <pic:blipFill>
-                    <a:blip r:embed="rId24"/>
+                    <a:blip r:embed="rId25"/>
                     <a:stretch>
                       <a:fillRect/>
                     </a:stretch>
@@ -1347,7 +1347,7 @@
                     <pic:cNvPicPr/>
                   </pic:nvPicPr>
                   <pic:blipFill>
-                    <a:blip r:embed="rId25"/>
+                    <a:blip r:embed="rId26"/>
                     <a:stretch>
                       <a:fillRect/>
                     </a:stretch>
@@ -1414,7 +1414,7 @@
                     <pic:cNvPicPr/>
                   </pic:nvPicPr>
                   <pic:blipFill>
-                    <a:blip r:embed="rId26"/>
+                    <a:blip r:embed="rId27"/>
                     <a:stretch>
                       <a:fillRect/>
                     </a:stretch>
@@ -1482,7 +1482,7 @@
                     <pic:cNvPicPr/>
                   </pic:nvPicPr>
                   <pic:blipFill>
-                    <a:blip r:embed="rId27"/>
+                    <a:blip r:embed="rId28"/>
                     <a:stretch>
                       <a:fillRect/>
                     </a:stretch>
@@ -1560,7 +1560,7 @@
                     <pic:cNvPicPr/>
                   </pic:nvPicPr>
                   <pic:blipFill>
-                    <a:blip r:embed="rId28"/>
+                    <a:blip r:embed="rId29"/>
                     <a:stretch>
                       <a:fillRect/>
                     </a:stretch>
@@ -1627,7 +1627,7 @@
                     <pic:cNvPicPr/>
                   </pic:nvPicPr>
                   <pic:blipFill>
-                    <a:blip r:embed="rId29"/>
+                    <a:blip r:embed="rId30"/>
                     <a:stretch>
                       <a:fillRect/>
                     </a:stretch>
@@ -1693,7 +1693,7 @@
                     <pic:cNvPicPr/>
                   </pic:nvPicPr>
                   <pic:blipFill>
-                    <a:blip r:embed="rId30"/>
+                    <a:blip r:embed="rId31"/>
                     <a:stretch>
                       <a:fillRect/>
                     </a:stretch>
@@ -1756,6 +1756,9 @@
     </w:p>
     <w:p>
       <w:r>
+        <w:rPr>
+          <w:noProof/>
+        </w:rPr>
         <w:drawing>
           <wp:inline distT="0" distB="0" distL="0" distR="0" wp14:anchorId="4C418824" wp14:editId="4FDD39CD">
             <wp:extent cx="5612130" cy="735330"/>
@@ -1772,7 +1775,7 @@
                     <pic:cNvPicPr/>
                   </pic:nvPicPr>
                   <pic:blipFill>
-                    <a:blip r:embed="rId31"/>
+                    <a:blip r:embed="rId32"/>
                     <a:stretch>
                       <a:fillRect/>
                     </a:stretch>
@@ -1814,13 +1817,7 @@
         <w:t>-1</w:t>
       </w:r>
       <w:r>
-        <w:t xml:space="preserve">0 con los 1000 primeros usuarios, sin utilizar encoders. Con algunos modelos, con la función de retención por semana y hora. Con </w:t>
-      </w:r>
-      <w:r>
-        <w:t>7</w:t>
-      </w:r>
-      <w:r>
-        <w:t>0% de threshold</w:t>
+        <w:t>0 con los 1000 primeros usuarios, sin utilizar encoders. Con algunos modelos, con la función de retención por semana y hora. Con 70% de threshold</w:t>
       </w:r>
       <w:r>
         <w:t xml:space="preserve"> en el modelo probabilistico</w:t>
@@ -1831,6 +1828,9 @@
     </w:p>
     <w:p>
       <w:r>
+        <w:rPr>
+          <w:noProof/>
+        </w:rPr>
         <w:drawing>
           <wp:inline distT="0" distB="0" distL="0" distR="0" wp14:anchorId="29880A30" wp14:editId="5215FB34">
             <wp:extent cx="5612130" cy="508635"/>
@@ -1847,7 +1847,7 @@
                     <pic:cNvPicPr/>
                   </pic:nvPicPr>
                   <pic:blipFill>
-                    <a:blip r:embed="rId32"/>
+                    <a:blip r:embed="rId33"/>
                     <a:stretch>
                       <a:fillRect/>
                     </a:stretch>
@@ -1888,17 +1888,14 @@
         <w:t>-1</w:t>
       </w:r>
       <w:r>
-        <w:t xml:space="preserve">0 con los 1000 primeros usuarios, sin utilizar encoders. Con algunos modelos, con la función de retención por semana y hora. Con </w:t>
-      </w:r>
-      <w:r>
-        <w:t>3 vecinos en KNN</w:t>
-      </w:r>
-      <w:r>
-        <w:t>.</w:t>
-      </w:r>
-    </w:p>
-    <w:p>
-      <w:r>
+        <w:t>0 con los 1000 primeros usuarios, sin utilizar encoders. Con algunos modelos, con la función de retención por semana y hora. Con 3 vecinos en KNN.</w:t>
+      </w:r>
+    </w:p>
+    <w:p>
+      <w:r>
+        <w:rPr>
+          <w:noProof/>
+        </w:rPr>
         <w:drawing>
           <wp:inline distT="0" distB="0" distL="0" distR="0" wp14:anchorId="14921A95" wp14:editId="1B5F0C6A">
             <wp:extent cx="5612130" cy="555625"/>
@@ -1915,7 +1912,7 @@
                     <pic:cNvPicPr/>
                   </pic:nvPicPr>
                   <pic:blipFill>
-                    <a:blip r:embed="rId33"/>
+                    <a:blip r:embed="rId34"/>
                     <a:stretch>
                       <a:fillRect/>
                     </a:stretch>
@@ -1956,17 +1953,14 @@
         <w:t>-1</w:t>
       </w:r>
       <w:r>
-        <w:t xml:space="preserve">0 con los 1000 primeros usuarios, sin utilizar encoders. Con algunos modelos, con la función de retención por semana y hora. Con </w:t>
-      </w:r>
-      <w:r>
-        <w:t>1</w:t>
-      </w:r>
-      <w:r>
-        <w:t xml:space="preserve"> vecino en KNN.</w:t>
-      </w:r>
-    </w:p>
-    <w:p>
-      <w:r>
+        <w:t>0 con los 1000 primeros usuarios, sin utilizar encoders. Con algunos modelos, con la función de retención por semana y hora. Con 1 vecino en KNN.</w:t>
+      </w:r>
+    </w:p>
+    <w:p>
+      <w:r>
+        <w:rPr>
+          <w:noProof/>
+        </w:rPr>
         <w:drawing>
           <wp:inline distT="0" distB="0" distL="0" distR="0" wp14:anchorId="2FF3195D" wp14:editId="30D99C91">
             <wp:extent cx="5612130" cy="558165"/>
@@ -1983,7 +1977,7 @@
                     <pic:cNvPicPr/>
                   </pic:nvPicPr>
                   <pic:blipFill>
-                    <a:blip r:embed="rId34"/>
+                    <a:blip r:embed="rId35"/>
                     <a:stretch>
                       <a:fillRect/>
                     </a:stretch>
@@ -2024,19 +2018,7 @@
         <w:t>-1</w:t>
       </w:r>
       <w:r>
-        <w:t>0 con los 1000 primeros usuarios, sin utilizar encoders. Con algunos modelos, con la función de retención por semana y hora. Con</w:t>
-      </w:r>
-      <w:r>
-        <w:t xml:space="preserve"> 2</w:t>
-      </w:r>
-      <w:r>
-        <w:t xml:space="preserve"> vecino</w:t>
-      </w:r>
-      <w:r>
-        <w:t>s</w:t>
-      </w:r>
-      <w:r>
-        <w:t xml:space="preserve"> en KNN.</w:t>
+        <w:t>0 con los 1000 primeros usuarios, sin utilizar encoders. Con algunos modelos, con la función de retención por semana y hora. Con 2 vecinos en KNN.</w:t>
       </w:r>
     </w:p>
     <w:p>
@@ -2047,6 +2029,7 @@
       </w:pPr>
       <w:r>
         <w:rPr>
+          <w:noProof/>
           <w:u w:val="single"/>
         </w:rPr>
         <w:drawing>
@@ -2065,7 +2048,7 @@
                     <pic:cNvPicPr/>
                   </pic:nvPicPr>
                   <pic:blipFill>
-                    <a:blip r:embed="rId35"/>
+                    <a:blip r:embed="rId36"/>
                     <a:stretch>
                       <a:fillRect/>
                     </a:stretch>
@@ -2074,6 +2057,96 @@
                     <a:xfrm>
                       <a:off x="0" y="0"/>
                       <a:ext cx="5150115" cy="482625"/>
+                    </a:xfrm>
+                    <a:prstGeom prst="rect">
+                      <a:avLst/>
+                    </a:prstGeom>
+                  </pic:spPr>
+                </pic:pic>
+              </a:graphicData>
+            </a:graphic>
+          </wp:inline>
+        </w:drawing>
+      </w:r>
+    </w:p>
+    <w:p>
+      <w:r>
+        <w:t xml:space="preserve">Experimento con </w:t>
+      </w:r>
+      <w:r>
+        <w:t>8</w:t>
+      </w:r>
+      <w:r>
+        <w:t xml:space="preserve"> semanas anteriores 1 deslizante desde la fecha </w:t>
+      </w:r>
+      <w:r>
+        <w:t>202</w:t>
+      </w:r>
+      <w:r>
+        <w:t>3</w:t>
+      </w:r>
+      <w:r>
+        <w:t>-0</w:t>
+      </w:r>
+      <w:r>
+        <w:t>3</w:t>
+      </w:r>
+      <w:r>
+        <w:t>-1</w:t>
+      </w:r>
+      <w:r>
+        <w:t xml:space="preserve">0 con los </w:t>
+      </w:r>
+      <w:r>
+        <w:t>3</w:t>
+      </w:r>
+      <w:r>
+        <w:t>000 primeros, sin utilizar encoders. Con algunos modelos, con la función de retención por semana y hora.</w:t>
+      </w:r>
+    </w:p>
+    <w:p>
+      <w:pPr>
+        <w:rPr>
+          <w:u w:val="single"/>
+        </w:rPr>
+      </w:pPr>
+    </w:p>
+    <w:p>
+      <w:pPr>
+        <w:rPr>
+          <w:u w:val="single"/>
+        </w:rPr>
+      </w:pPr>
+      <w:r>
+        <w:rPr>
+          <w:u w:val="single"/>
+        </w:rPr>
+        <w:lastRenderedPageBreak/>
+        <w:drawing>
+          <wp:inline distT="0" distB="0" distL="0" distR="0" wp14:anchorId="29876ABD" wp14:editId="7F25BECE">
+            <wp:extent cx="5612130" cy="1239520"/>
+            <wp:effectExtent l="0" t="0" r="7620" b="0"/>
+            <wp:docPr id="816081454" name="Imagen 1"/>
+            <wp:cNvGraphicFramePr>
+              <a:graphicFrameLocks xmlns:a="http://schemas.openxmlformats.org/drawingml/2006/main" noChangeAspect="1"/>
+            </wp:cNvGraphicFramePr>
+            <a:graphic xmlns:a="http://schemas.openxmlformats.org/drawingml/2006/main">
+              <a:graphicData uri="http://schemas.openxmlformats.org/drawingml/2006/picture">
+                <pic:pic xmlns:pic="http://schemas.openxmlformats.org/drawingml/2006/picture">
+                  <pic:nvPicPr>
+                    <pic:cNvPr id="816081454" name=""/>
+                    <pic:cNvPicPr/>
+                  </pic:nvPicPr>
+                  <pic:blipFill>
+                    <a:blip r:embed="rId37"/>
+                    <a:stretch>
+                      <a:fillRect/>
+                    </a:stretch>
+                  </pic:blipFill>
+                  <pic:spPr>
+                    <a:xfrm>
+                      <a:off x="0" y="0"/>
+                      <a:ext cx="5612130" cy="1239520"/>
                     </a:xfrm>
                     <a:prstGeom prst="rect">
                       <a:avLst/>
@@ -2502,7 +2575,7 @@
   <w:style w:type="paragraph" w:default="1" w:styleId="Normal">
     <w:name w:val="Normal"/>
     <w:qFormat/>
-    <w:rsid w:val="00B0608A"/>
+    <w:rsid w:val="00FE1833"/>
   </w:style>
   <w:style w:type="character" w:default="1" w:styleId="Fuentedeprrafopredeter">
     <w:name w:val="Default Paragraph Font"/>
@@ -2827,4 +2900,16 @@
     </a:ext>
   </a:extLst>
 </a:theme>
+</file>
+
+<file path=customXml/item1.xml><?xml version="1.0" encoding="utf-8"?>
+<b:Sources xmlns:b="http://schemas.openxmlformats.org/officeDocument/2006/bibliography" xmlns="http://schemas.openxmlformats.org/officeDocument/2006/bibliography" SelectedStyle="\APASixthEditionOfficeOnline.xsl" StyleName="APA" Version="6"/>
+</file>
+
+<file path=customXml/itemProps1.xml><?xml version="1.0" encoding="utf-8"?>
+<ds:datastoreItem xmlns:ds="http://schemas.openxmlformats.org/officeDocument/2006/customXml" ds:itemID="{172E62A1-3E05-4B4D-AE99-3DDE74194342}">
+  <ds:schemaRefs>
+    <ds:schemaRef ds:uri="http://schemas.openxmlformats.org/officeDocument/2006/bibliography"/>
+  </ds:schemaRefs>
+</ds:datastoreItem>
 </file>
</xml_diff>